<commit_message>
Atualização convite para IZZY
</commit_message>
<xml_diff>
--- a/DRE GPS.docx
+++ b/DRE GPS.docx
@@ -4787,7 +4787,7 @@
       <w:pPr>
         <w:numPr>
           <w:ilvl w:val="0"/>
-          <w:numId w:val="10"/>
+          <w:numId w:val="11"/>
         </w:numPr>
         <w:ind w:left="720" w:hanging="360"/>
         <w:rPr>
@@ -4810,7 +4810,7 @@
       <w:pPr>
         <w:numPr>
           <w:ilvl w:val="0"/>
-          <w:numId w:val="10"/>
+          <w:numId w:val="11"/>
         </w:numPr>
         <w:ind w:left="720" w:hanging="360"/>
         <w:rPr>
@@ -9435,7 +9435,6 @@
         <w:rPr>
           <w:rFonts w:ascii="Arial" w:cs="Arial" w:eastAsia="Arial" w:hAnsi="Arial"/>
           <w:b w:val="1"/>
-          <w:color w:val="ff0000"/>
           <w:sz w:val="22"/>
           <w:szCs w:val="22"/>
           <w:rtl w:val="0"/>
@@ -9483,7 +9482,7 @@
           <w:szCs w:val="22"/>
           <w:rtl w:val="0"/>
         </w:rPr>
-        <w:t xml:space="preserve">Usuário (dono do IZZY)</w:t>
+        <w:t xml:space="preserve">Usuário (responsável pelo IZZY)</w:t>
       </w:r>
     </w:p>
     <w:p>
@@ -9506,21 +9505,78 @@
       <w:r>
         <w:rPr>
           <w:rFonts w:ascii="Arial" w:cs="Arial" w:eastAsia="Arial" w:hAnsi="Arial"/>
-          <w:color w:val="ff0000"/>
-          <w:sz w:val="22"/>
-          <w:szCs w:val="22"/>
-          <w:rtl w:val="0"/>
-        </w:rPr>
-        <w:t xml:space="preserve">convite </w:t>
-      </w:r>
-      <w:r>
-        <w:rPr>
-          <w:rFonts w:ascii="Arial" w:cs="Arial" w:eastAsia="Arial" w:hAnsi="Arial"/>
-          <w:sz w:val="22"/>
-          <w:szCs w:val="22"/>
-          <w:rtl w:val="0"/>
-        </w:rPr>
-        <w:t xml:space="preserve">que permita outras pessoas entrarem em seu IZZY.</w:t>
+          <w:b w:val="1"/>
+          <w:sz w:val="22"/>
+          <w:szCs w:val="22"/>
+          <w:rtl w:val="0"/>
+        </w:rPr>
+        <w:t xml:space="preserve">código de </w:t>
+      </w:r>
+      <w:r>
+        <w:rPr>
+          <w:rFonts w:ascii="Arial" w:cs="Arial" w:eastAsia="Arial" w:hAnsi="Arial"/>
+          <w:b w:val="1"/>
+          <w:sz w:val="22"/>
+          <w:szCs w:val="22"/>
+          <w:rtl w:val="0"/>
+        </w:rPr>
+        <w:t xml:space="preserve">convite</w:t>
+      </w:r>
+      <w:r>
+        <w:rPr>
+          <w:rFonts w:ascii="Arial" w:cs="Arial" w:eastAsia="Arial" w:hAnsi="Arial"/>
+          <w:sz w:val="22"/>
+          <w:szCs w:val="22"/>
+          <w:rtl w:val="0"/>
+        </w:rPr>
+        <w:t xml:space="preserve"> </w:t>
+      </w:r>
+      <w:r>
+        <w:rPr>
+          <w:rFonts w:ascii="Arial" w:cs="Arial" w:eastAsia="Arial" w:hAnsi="Arial"/>
+          <w:sz w:val="22"/>
+          <w:szCs w:val="22"/>
+          <w:rtl w:val="0"/>
+        </w:rPr>
+        <w:t xml:space="preserve">que permita outras pessoas entrarem em seu IZZY. Para isso ele deve informar uma </w:t>
+      </w:r>
+      <w:r>
+        <w:rPr>
+          <w:rFonts w:ascii="Arial" w:cs="Arial" w:eastAsia="Arial" w:hAnsi="Arial"/>
+          <w:b w:val="1"/>
+          <w:sz w:val="22"/>
+          <w:szCs w:val="22"/>
+          <w:rtl w:val="0"/>
+        </w:rPr>
+        <w:t xml:space="preserve">senha</w:t>
+      </w:r>
+      <w:r>
+        <w:rPr>
+          <w:rFonts w:ascii="Arial" w:cs="Arial" w:eastAsia="Arial" w:hAnsi="Arial"/>
+          <w:sz w:val="22"/>
+          <w:szCs w:val="22"/>
+          <w:rtl w:val="0"/>
+        </w:rPr>
+        <w:t xml:space="preserve"> que será utilizada em conjunto com o código de convite para acessar o IZZY. O </w:t>
+      </w:r>
+      <w:r>
+        <w:rPr>
+          <w:rFonts w:ascii="Arial" w:cs="Arial" w:eastAsia="Arial" w:hAnsi="Arial"/>
+          <w:b w:val="1"/>
+          <w:sz w:val="22"/>
+          <w:szCs w:val="22"/>
+          <w:rtl w:val="0"/>
+        </w:rPr>
+        <w:t xml:space="preserve">código de convite </w:t>
+      </w:r>
+      <w:r>
+        <w:rPr>
+          <w:rFonts w:ascii="Arial" w:cs="Arial" w:eastAsia="Arial" w:hAnsi="Arial"/>
+          <w:sz w:val="22"/>
+          <w:szCs w:val="22"/>
+          <w:rtl w:val="0"/>
+        </w:rPr>
+        <w:t xml:space="preserve">será único e permanente para o IZZY e será formado por oito caracteres, que podem ser: todas as letras de “a” até “z”, maiúsculas ou minúsculas, ou números de 0 a 9.</w:t>
       </w:r>
     </w:p>
     <w:p>
@@ -9559,7 +9615,7 @@
       <w:pPr>
         <w:numPr>
           <w:ilvl w:val="0"/>
-          <w:numId w:val="21"/>
+          <w:numId w:val="10"/>
         </w:numPr>
         <w:spacing w:after="0" w:afterAutospacing="0"/>
         <w:ind w:left="720" w:hanging="360"/>
@@ -9577,42 +9633,55 @@
           <w:szCs w:val="22"/>
           <w:rtl w:val="0"/>
         </w:rPr>
-        <w:t xml:space="preserve">O convite poderá ser um código ou um link.</w:t>
+        <w:t xml:space="preserve">O </w:t>
+      </w:r>
+      <w:r>
+        <w:rPr>
+          <w:rFonts w:ascii="Arial" w:cs="Arial" w:eastAsia="Arial" w:hAnsi="Arial"/>
+          <w:b w:val="1"/>
+          <w:sz w:val="22"/>
+          <w:szCs w:val="22"/>
+          <w:rtl w:val="0"/>
+        </w:rPr>
+        <w:t xml:space="preserve">código de convite </w:t>
+      </w:r>
+      <w:r>
+        <w:rPr>
+          <w:rFonts w:ascii="Arial" w:cs="Arial" w:eastAsia="Arial" w:hAnsi="Arial"/>
+          <w:sz w:val="22"/>
+          <w:szCs w:val="22"/>
+          <w:rtl w:val="0"/>
+        </w:rPr>
+        <w:t xml:space="preserve">juntamente com a </w:t>
+      </w:r>
+      <w:r>
+        <w:rPr>
+          <w:rFonts w:ascii="Arial" w:cs="Arial" w:eastAsia="Arial" w:hAnsi="Arial"/>
+          <w:b w:val="1"/>
+          <w:sz w:val="22"/>
+          <w:szCs w:val="22"/>
+          <w:rtl w:val="0"/>
+        </w:rPr>
+        <w:t xml:space="preserve">senha </w:t>
+      </w:r>
+      <w:r>
+        <w:rPr>
+          <w:rFonts w:ascii="Arial" w:cs="Arial" w:eastAsia="Arial" w:hAnsi="Arial"/>
+          <w:sz w:val="22"/>
+          <w:szCs w:val="22"/>
+          <w:rtl w:val="0"/>
+        </w:rPr>
+        <w:t xml:space="preserve">deverão ser digitados dentro do sistema para entrar no IZZY.</w:t>
       </w:r>
     </w:p>
     <w:p>
       <w:pPr>
         <w:numPr>
-          <w:ilvl w:val="1"/>
-          <w:numId w:val="21"/>
-        </w:numPr>
-        <w:spacing w:after="0" w:afterAutospacing="0" w:before="0" w:beforeAutospacing="0"/>
-        <w:ind w:left="1440" w:hanging="360"/>
-        <w:rPr>
-          <w:rFonts w:ascii="Arial" w:cs="Arial" w:eastAsia="Arial" w:hAnsi="Arial"/>
-          <w:sz w:val="22"/>
-          <w:szCs w:val="22"/>
-          <w:u w:val="none"/>
-        </w:rPr>
-      </w:pPr>
-      <w:r>
-        <w:rPr>
-          <w:rFonts w:ascii="Arial" w:cs="Arial" w:eastAsia="Arial" w:hAnsi="Arial"/>
-          <w:sz w:val="22"/>
-          <w:szCs w:val="22"/>
-          <w:rtl w:val="0"/>
-        </w:rPr>
-        <w:t xml:space="preserve">Caso o convite seja um código, será gerado um código único e permanente para este izzy. O código será formado por seis caracteres, que podem ser: todas as letras de “a” até “z”, maiúsculas ou minúsculas, ou números de 0 a 9.</w:t>
-      </w:r>
-    </w:p>
-    <w:p>
-      <w:pPr>
-        <w:numPr>
-          <w:ilvl w:val="1"/>
-          <w:numId w:val="21"/>
+          <w:ilvl w:val="0"/>
+          <w:numId w:val="10"/>
         </w:numPr>
         <w:spacing w:before="0" w:beforeAutospacing="0"/>
-        <w:ind w:left="1440" w:hanging="360"/>
+        <w:ind w:left="720" w:hanging="360"/>
         <w:rPr>
           <w:rFonts w:ascii="Arial" w:cs="Arial" w:eastAsia="Arial" w:hAnsi="Arial"/>
           <w:sz w:val="22"/>
@@ -9627,7 +9696,26 @@
           <w:szCs w:val="22"/>
           <w:rtl w:val="0"/>
         </w:rPr>
-        <w:t xml:space="preserve">Caso o convite seja um link, ele possuirá o código descrito anteriormente em seu corpo. Ao abrir o link o usuário será direcionado automaticamente para a tela em que poderá entrar no IZZY.</w:t>
+        <w:t xml:space="preserve">O </w:t>
+      </w:r>
+      <w:r>
+        <w:rPr>
+          <w:rFonts w:ascii="Arial" w:cs="Arial" w:eastAsia="Arial" w:hAnsi="Arial"/>
+          <w:b w:val="1"/>
+          <w:sz w:val="22"/>
+          <w:szCs w:val="22"/>
+          <w:rtl w:val="0"/>
+        </w:rPr>
+        <w:t xml:space="preserve">código de convite</w:t>
+      </w:r>
+      <w:r>
+        <w:rPr>
+          <w:rFonts w:ascii="Arial" w:cs="Arial" w:eastAsia="Arial" w:hAnsi="Arial"/>
+          <w:sz w:val="22"/>
+          <w:szCs w:val="22"/>
+          <w:rtl w:val="0"/>
+        </w:rPr>
+        <w:t xml:space="preserve"> pode estar associado a um link que possuirá o código em seu corpo. Ao abrir o link o usuário será direcionado automaticamente para a tela em que poderá entrar no IZZY.</w:t>
       </w:r>
     </w:p>
     <w:p>
@@ -9776,7 +9864,6 @@
       <w:r>
         <w:rPr>
           <w:rFonts w:ascii="Arial" w:cs="Arial" w:eastAsia="Arial" w:hAnsi="Arial"/>
-          <w:color w:val="ff0000"/>
           <w:sz w:val="22"/>
           <w:szCs w:val="22"/>
           <w:rtl w:val="0"/>
@@ -9847,7 +9934,7 @@
       <w:pPr>
         <w:numPr>
           <w:ilvl w:val="0"/>
-          <w:numId w:val="12"/>
+          <w:numId w:val="13"/>
         </w:numPr>
         <w:ind w:left="720" w:hanging="360"/>
         <w:rPr>
@@ -9868,7 +9955,6 @@
       <w:r>
         <w:rPr>
           <w:rFonts w:ascii="Arial" w:cs="Arial" w:eastAsia="Arial" w:hAnsi="Arial"/>
-          <w:color w:val="ff0000"/>
           <w:sz w:val="22"/>
           <w:szCs w:val="22"/>
           <w:rtl w:val="0"/>
@@ -10447,7 +10533,7 @@
       <w:pPr>
         <w:numPr>
           <w:ilvl w:val="0"/>
-          <w:numId w:val="16"/>
+          <w:numId w:val="17"/>
         </w:numPr>
         <w:ind w:left="720" w:hanging="360"/>
         <w:rPr>
@@ -11369,7 +11455,7 @@
               <w:widowControl w:val="0"/>
               <w:numPr>
                 <w:ilvl w:val="0"/>
-                <w:numId w:val="15"/>
+                <w:numId w:val="16"/>
               </w:numPr>
               <w:pBdr>
                 <w:top w:color="000000" w:space="0" w:sz="0" w:val="none"/>
@@ -11402,7 +11488,7 @@
               <w:widowControl w:val="0"/>
               <w:numPr>
                 <w:ilvl w:val="0"/>
-                <w:numId w:val="15"/>
+                <w:numId w:val="16"/>
               </w:numPr>
               <w:pBdr>
                 <w:top w:color="000000" w:space="0" w:sz="0" w:val="none"/>
@@ -11435,7 +11521,7 @@
               <w:widowControl w:val="0"/>
               <w:numPr>
                 <w:ilvl w:val="0"/>
-                <w:numId w:val="15"/>
+                <w:numId w:val="16"/>
               </w:numPr>
               <w:pBdr>
                 <w:top w:color="000000" w:space="0" w:sz="0" w:val="none"/>
@@ -11468,7 +11554,7 @@
               <w:widowControl w:val="0"/>
               <w:numPr>
                 <w:ilvl w:val="0"/>
-                <w:numId w:val="15"/>
+                <w:numId w:val="16"/>
               </w:numPr>
               <w:pBdr>
                 <w:top w:color="000000" w:space="0" w:sz="0" w:val="none"/>
@@ -11918,7 +12004,7 @@
               <w:widowControl w:val="0"/>
               <w:numPr>
                 <w:ilvl w:val="0"/>
-                <w:numId w:val="19"/>
+                <w:numId w:val="20"/>
               </w:numPr>
               <w:pBdr>
                 <w:top w:color="000000" w:space="0" w:sz="0" w:val="none"/>
@@ -11951,7 +12037,7 @@
               <w:widowControl w:val="0"/>
               <w:numPr>
                 <w:ilvl w:val="0"/>
-                <w:numId w:val="19"/>
+                <w:numId w:val="20"/>
               </w:numPr>
               <w:pBdr>
                 <w:top w:color="000000" w:space="0" w:sz="0" w:val="none"/>
@@ -13242,7 +13328,7 @@
               <w:widowControl w:val="0"/>
               <w:numPr>
                 <w:ilvl w:val="0"/>
-                <w:numId w:val="19"/>
+                <w:numId w:val="20"/>
               </w:numPr>
               <w:pBdr>
                 <w:top w:color="000000" w:space="0" w:sz="0" w:val="none"/>
@@ -13275,7 +13361,7 @@
               <w:widowControl w:val="0"/>
               <w:numPr>
                 <w:ilvl w:val="0"/>
-                <w:numId w:val="19"/>
+                <w:numId w:val="20"/>
               </w:numPr>
               <w:pBdr>
                 <w:top w:color="000000" w:space="0" w:sz="0" w:val="none"/>
@@ -14120,7 +14206,7 @@
               <w:widowControl w:val="0"/>
               <w:numPr>
                 <w:ilvl w:val="0"/>
-                <w:numId w:val="19"/>
+                <w:numId w:val="20"/>
               </w:numPr>
               <w:pBdr>
                 <w:top w:color="000000" w:space="0" w:sz="0" w:val="none"/>
@@ -14153,7 +14239,7 @@
               <w:widowControl w:val="0"/>
               <w:numPr>
                 <w:ilvl w:val="0"/>
-                <w:numId w:val="19"/>
+                <w:numId w:val="20"/>
               </w:numPr>
               <w:pBdr>
                 <w:top w:color="000000" w:space="0" w:sz="0" w:val="none"/>
@@ -15288,7 +15374,7 @@
       <w:pPr>
         <w:numPr>
           <w:ilvl w:val="0"/>
-          <w:numId w:val="13"/>
+          <w:numId w:val="14"/>
         </w:numPr>
         <w:ind w:left="720" w:hanging="360"/>
         <w:rPr>
@@ -15764,7 +15850,7 @@
               <w:widowControl w:val="0"/>
               <w:numPr>
                 <w:ilvl w:val="0"/>
-                <w:numId w:val="15"/>
+                <w:numId w:val="16"/>
               </w:numPr>
               <w:pBdr>
                 <w:top w:color="000000" w:space="0" w:sz="0" w:val="none"/>
@@ -15797,7 +15883,7 @@
               <w:widowControl w:val="0"/>
               <w:numPr>
                 <w:ilvl w:val="0"/>
-                <w:numId w:val="15"/>
+                <w:numId w:val="16"/>
               </w:numPr>
               <w:pBdr>
                 <w:top w:color="000000" w:space="0" w:sz="0" w:val="none"/>
@@ -15830,7 +15916,7 @@
               <w:widowControl w:val="0"/>
               <w:numPr>
                 <w:ilvl w:val="0"/>
-                <w:numId w:val="15"/>
+                <w:numId w:val="16"/>
               </w:numPr>
               <w:pBdr>
                 <w:top w:color="000000" w:space="0" w:sz="0" w:val="none"/>
@@ -15863,7 +15949,7 @@
               <w:widowControl w:val="0"/>
               <w:numPr>
                 <w:ilvl w:val="0"/>
-                <w:numId w:val="15"/>
+                <w:numId w:val="16"/>
               </w:numPr>
               <w:pBdr>
                 <w:top w:color="000000" w:space="0" w:sz="0" w:val="none"/>
@@ -15959,7 +16045,7 @@
       <w:pPr>
         <w:numPr>
           <w:ilvl w:val="0"/>
-          <w:numId w:val="14"/>
+          <w:numId w:val="15"/>
         </w:numPr>
         <w:spacing w:after="0" w:afterAutospacing="0"/>
         <w:ind w:left="720" w:hanging="360"/>
@@ -16028,7 +16114,7 @@
       <w:pPr>
         <w:numPr>
           <w:ilvl w:val="0"/>
-          <w:numId w:val="14"/>
+          <w:numId w:val="15"/>
         </w:numPr>
         <w:spacing w:before="0" w:beforeAutospacing="0"/>
         <w:ind w:left="720" w:hanging="360"/>
@@ -17921,7 +18007,7 @@
               <w:widowControl w:val="0"/>
               <w:numPr>
                 <w:ilvl w:val="0"/>
-                <w:numId w:val="11"/>
+                <w:numId w:val="12"/>
               </w:numPr>
               <w:pBdr>
                 <w:top w:color="000000" w:space="0" w:sz="0" w:val="none"/>
@@ -17955,7 +18041,7 @@
               <w:widowControl w:val="0"/>
               <w:numPr>
                 <w:ilvl w:val="0"/>
-                <w:numId w:val="11"/>
+                <w:numId w:val="12"/>
               </w:numPr>
               <w:pBdr>
                 <w:top w:color="000000" w:space="0" w:sz="0" w:val="none"/>
@@ -18121,7 +18207,7 @@
       <w:pPr>
         <w:numPr>
           <w:ilvl w:val="0"/>
-          <w:numId w:val="17"/>
+          <w:numId w:val="18"/>
         </w:numPr>
         <w:ind w:left="720" w:hanging="360"/>
         <w:rPr>
@@ -18828,7 +18914,7 @@
         <w:keepNext w:val="1"/>
         <w:numPr>
           <w:ilvl w:val="2"/>
-          <w:numId w:val="18"/>
+          <w:numId w:val="19"/>
         </w:numPr>
         <w:pBdr>
           <w:top w:color="000000" w:space="1" w:sz="4" w:val="single"/>
@@ -19177,7 +19263,7 @@
         <w:keepNext w:val="1"/>
         <w:numPr>
           <w:ilvl w:val="2"/>
-          <w:numId w:val="18"/>
+          <w:numId w:val="19"/>
         </w:numPr>
         <w:pBdr>
           <w:top w:color="000000" w:space="1" w:sz="4" w:val="single"/>
@@ -19293,7 +19379,7 @@
         <w:keepNext w:val="1"/>
         <w:numPr>
           <w:ilvl w:val="2"/>
-          <w:numId w:val="18"/>
+          <w:numId w:val="19"/>
         </w:numPr>
         <w:pBdr>
           <w:top w:color="000000" w:space="1" w:sz="4" w:val="single"/>
@@ -19409,7 +19495,7 @@
         <w:keepNext w:val="1"/>
         <w:numPr>
           <w:ilvl w:val="2"/>
-          <w:numId w:val="18"/>
+          <w:numId w:val="19"/>
         </w:numPr>
         <w:pBdr>
           <w:top w:color="000000" w:space="1" w:sz="4" w:val="single"/>
@@ -19525,7 +19611,7 @@
         <w:keepNext w:val="1"/>
         <w:numPr>
           <w:ilvl w:val="2"/>
-          <w:numId w:val="18"/>
+          <w:numId w:val="19"/>
         </w:numPr>
         <w:pBdr>
           <w:top w:color="000000" w:space="1" w:sz="4" w:val="single"/>
@@ -19641,7 +19727,7 @@
         <w:keepNext w:val="1"/>
         <w:numPr>
           <w:ilvl w:val="2"/>
-          <w:numId w:val="18"/>
+          <w:numId w:val="19"/>
         </w:numPr>
         <w:pBdr>
           <w:top w:color="000000" w:space="1" w:sz="4" w:val="single"/>
@@ -19757,7 +19843,7 @@
         <w:keepNext w:val="1"/>
         <w:numPr>
           <w:ilvl w:val="2"/>
-          <w:numId w:val="18"/>
+          <w:numId w:val="19"/>
         </w:numPr>
         <w:pBdr>
           <w:top w:color="000000" w:space="1" w:sz="4" w:val="single"/>
@@ -19875,7 +19961,7 @@
         <w:keepNext w:val="1"/>
         <w:numPr>
           <w:ilvl w:val="2"/>
-          <w:numId w:val="18"/>
+          <w:numId w:val="19"/>
         </w:numPr>
         <w:pBdr>
           <w:top w:color="000000" w:space="1" w:sz="4" w:val="single"/>
@@ -20040,7 +20126,7 @@
       <w:pPr>
         <w:numPr>
           <w:ilvl w:val="0"/>
-          <w:numId w:val="20"/>
+          <w:numId w:val="21"/>
         </w:numPr>
         <w:pBdr>
           <w:top w:color="000000" w:space="0" w:sz="0" w:val="none"/>
@@ -20072,7 +20158,7 @@
       <w:pPr>
         <w:numPr>
           <w:ilvl w:val="0"/>
-          <w:numId w:val="20"/>
+          <w:numId w:val="21"/>
         </w:numPr>
         <w:pBdr>
           <w:top w:color="000000" w:space="0" w:sz="0" w:val="none"/>
@@ -20104,7 +20190,7 @@
       <w:pPr>
         <w:numPr>
           <w:ilvl w:val="0"/>
-          <w:numId w:val="20"/>
+          <w:numId w:val="21"/>
         </w:numPr>
         <w:pBdr>
           <w:top w:color="000000" w:space="0" w:sz="0" w:val="none"/>
@@ -20136,7 +20222,7 @@
       <w:pPr>
         <w:numPr>
           <w:ilvl w:val="0"/>
-          <w:numId w:val="20"/>
+          <w:numId w:val="21"/>
         </w:numPr>
         <w:pBdr>
           <w:top w:color="000000" w:space="0" w:sz="0" w:val="none"/>
@@ -20168,7 +20254,7 @@
       <w:pPr>
         <w:numPr>
           <w:ilvl w:val="0"/>
-          <w:numId w:val="20"/>
+          <w:numId w:val="21"/>
         </w:numPr>
         <w:pBdr>
           <w:top w:color="000000" w:space="0" w:sz="0" w:val="none"/>
@@ -20345,7 +20431,7 @@
                 <wp:extent cx="2639060" cy="22225"/>
                 <wp:effectExtent b="0" l="0" r="0" t="0"/>
                 <wp:wrapNone/>
-                <wp:docPr id="3" name=""/>
+                <wp:docPr id="1" name=""/>
                 <a:graphic>
                   <a:graphicData uri="http://schemas.microsoft.com/office/word/2010/wordprocessingShape">
                     <wps:wsp>
@@ -20391,12 +20477,12 @@
                 <wp:extent cx="2639060" cy="22225"/>
                 <wp:effectExtent b="0" l="0" r="0" t="0"/>
                 <wp:wrapNone/>
-                <wp:docPr id="3" name="image3.png"/>
+                <wp:docPr id="1" name="image1.png"/>
                 <a:graphic>
                   <a:graphicData uri="http://schemas.openxmlformats.org/drawingml/2006/picture">
                     <pic:pic>
                       <pic:nvPicPr>
-                        <pic:cNvPr id="0" name="image3.png"/>
+                        <pic:cNvPr id="0" name="image1.png"/>
                         <pic:cNvPicPr preferRelativeResize="0"/>
                       </pic:nvPicPr>
                       <pic:blipFill>
@@ -20679,7 +20765,7 @@
                 <wp:extent cx="2639060" cy="22225"/>
                 <wp:effectExtent b="0" l="0" r="0" t="0"/>
                 <wp:wrapNone/>
-                <wp:docPr id="1" name=""/>
+                <wp:docPr id="2" name=""/>
                 <a:graphic>
                   <a:graphicData uri="http://schemas.microsoft.com/office/word/2010/wordprocessingShape">
                     <wps:wsp>
@@ -20725,12 +20811,12 @@
                 <wp:extent cx="2639060" cy="22225"/>
                 <wp:effectExtent b="0" l="0" r="0" t="0"/>
                 <wp:wrapNone/>
-                <wp:docPr id="1" name="image1.png"/>
+                <wp:docPr id="2" name="image2.png"/>
                 <a:graphic>
                   <a:graphicData uri="http://schemas.openxmlformats.org/drawingml/2006/picture">
                     <pic:pic>
                       <pic:nvPicPr>
-                        <pic:cNvPr id="0" name="image1.png"/>
+                        <pic:cNvPr id="0" name="image2.png"/>
                         <pic:cNvPicPr preferRelativeResize="0"/>
                       </pic:nvPicPr>
                       <pic:blipFill>
@@ -20771,7 +20857,7 @@
                 <wp:extent cx="2639060" cy="22225"/>
                 <wp:effectExtent b="0" l="0" r="0" t="0"/>
                 <wp:wrapNone/>
-                <wp:docPr id="2" name=""/>
+                <wp:docPr id="3" name=""/>
                 <a:graphic>
                   <a:graphicData uri="http://schemas.microsoft.com/office/word/2010/wordprocessingShape">
                     <wps:wsp>
@@ -20817,12 +20903,12 @@
                 <wp:extent cx="2639060" cy="22225"/>
                 <wp:effectExtent b="0" l="0" r="0" t="0"/>
                 <wp:wrapNone/>
-                <wp:docPr id="2" name="image2.png"/>
+                <wp:docPr id="3" name="image3.png"/>
                 <a:graphic>
                   <a:graphicData uri="http://schemas.openxmlformats.org/drawingml/2006/picture">
                     <pic:pic>
                       <pic:nvPicPr>
-                        <pic:cNvPr id="0" name="image2.png"/>
+                        <pic:cNvPr id="0" name="image3.png"/>
                         <pic:cNvPicPr preferRelativeResize="0"/>
                       </pic:nvPicPr>
                       <pic:blipFill>
@@ -22325,6 +22411,116 @@
   <w:abstractNum w:abstractNumId="10">
     <w:lvl w:ilvl="0">
       <w:start w:val="1"/>
+      <w:numFmt w:val="decimal"/>
+      <w:lvlText w:val="%1."/>
+      <w:lvlJc w:val="left"/>
+      <w:pPr>
+        <w:ind w:left="720" w:hanging="360"/>
+      </w:pPr>
+      <w:rPr>
+        <w:u w:val="none"/>
+      </w:rPr>
+    </w:lvl>
+    <w:lvl w:ilvl="1">
+      <w:start w:val="1"/>
+      <w:numFmt w:val="lowerLetter"/>
+      <w:lvlText w:val="%2."/>
+      <w:lvlJc w:val="left"/>
+      <w:pPr>
+        <w:ind w:left="1440" w:hanging="360"/>
+      </w:pPr>
+      <w:rPr>
+        <w:u w:val="none"/>
+      </w:rPr>
+    </w:lvl>
+    <w:lvl w:ilvl="2">
+      <w:start w:val="1"/>
+      <w:numFmt w:val="lowerRoman"/>
+      <w:lvlText w:val="%3."/>
+      <w:lvlJc w:val="right"/>
+      <w:pPr>
+        <w:ind w:left="2160" w:hanging="360"/>
+      </w:pPr>
+      <w:rPr>
+        <w:u w:val="none"/>
+      </w:rPr>
+    </w:lvl>
+    <w:lvl w:ilvl="3">
+      <w:start w:val="1"/>
+      <w:numFmt w:val="decimal"/>
+      <w:lvlText w:val="%4."/>
+      <w:lvlJc w:val="left"/>
+      <w:pPr>
+        <w:ind w:left="2880" w:hanging="360"/>
+      </w:pPr>
+      <w:rPr>
+        <w:u w:val="none"/>
+      </w:rPr>
+    </w:lvl>
+    <w:lvl w:ilvl="4">
+      <w:start w:val="1"/>
+      <w:numFmt w:val="lowerLetter"/>
+      <w:lvlText w:val="%5."/>
+      <w:lvlJc w:val="left"/>
+      <w:pPr>
+        <w:ind w:left="3600" w:hanging="360"/>
+      </w:pPr>
+      <w:rPr>
+        <w:u w:val="none"/>
+      </w:rPr>
+    </w:lvl>
+    <w:lvl w:ilvl="5">
+      <w:start w:val="1"/>
+      <w:numFmt w:val="lowerRoman"/>
+      <w:lvlText w:val="%6."/>
+      <w:lvlJc w:val="right"/>
+      <w:pPr>
+        <w:ind w:left="4320" w:hanging="360"/>
+      </w:pPr>
+      <w:rPr>
+        <w:u w:val="none"/>
+      </w:rPr>
+    </w:lvl>
+    <w:lvl w:ilvl="6">
+      <w:start w:val="1"/>
+      <w:numFmt w:val="decimal"/>
+      <w:lvlText w:val="%7."/>
+      <w:lvlJc w:val="left"/>
+      <w:pPr>
+        <w:ind w:left="5040" w:hanging="360"/>
+      </w:pPr>
+      <w:rPr>
+        <w:u w:val="none"/>
+      </w:rPr>
+    </w:lvl>
+    <w:lvl w:ilvl="7">
+      <w:start w:val="1"/>
+      <w:numFmt w:val="lowerLetter"/>
+      <w:lvlText w:val="%8."/>
+      <w:lvlJc w:val="left"/>
+      <w:pPr>
+        <w:ind w:left="5760" w:hanging="360"/>
+      </w:pPr>
+      <w:rPr>
+        <w:u w:val="none"/>
+      </w:rPr>
+    </w:lvl>
+    <w:lvl w:ilvl="8">
+      <w:start w:val="1"/>
+      <w:numFmt w:val="lowerRoman"/>
+      <w:lvlText w:val="%9."/>
+      <w:lvlJc w:val="right"/>
+      <w:pPr>
+        <w:ind w:left="6480" w:hanging="360"/>
+      </w:pPr>
+      <w:rPr>
+        <w:u w:val="none"/>
+      </w:rPr>
+    </w:lvl>
+  </w:abstractNum>
+  <w:abstractNum w:abstractNumId="11">
+    <w:lvl w:ilvl="0">
+      <w:start w:val="1"/>
       <w:numFmt w:val="bullet"/>
       <w:lvlText w:val=""/>
       <w:lvlJc w:val="left"/>
@@ -22414,7 +22610,7 @@
       <w:rPr/>
     </w:lvl>
   </w:abstractNum>
-  <w:abstractNum w:abstractNumId="11">
+  <w:abstractNum w:abstractNumId="12">
     <w:lvl w:ilvl="0">
       <w:start w:val="1"/>
       <w:numFmt w:val="bullet"/>
@@ -22516,116 +22712,6 @@
       <w:numFmt w:val="bullet"/>
       <w:lvlText w:val="■"/>
       <w:lvlJc w:val="left"/>
-      <w:pPr>
-        <w:ind w:left="6480" w:hanging="360"/>
-      </w:pPr>
-      <w:rPr>
-        <w:u w:val="none"/>
-      </w:rPr>
-    </w:lvl>
-  </w:abstractNum>
-  <w:abstractNum w:abstractNumId="12">
-    <w:lvl w:ilvl="0">
-      <w:start w:val="1"/>
-      <w:numFmt w:val="decimal"/>
-      <w:lvlText w:val="%1."/>
-      <w:lvlJc w:val="left"/>
-      <w:pPr>
-        <w:ind w:left="720" w:hanging="360"/>
-      </w:pPr>
-      <w:rPr>
-        <w:u w:val="none"/>
-      </w:rPr>
-    </w:lvl>
-    <w:lvl w:ilvl="1">
-      <w:start w:val="1"/>
-      <w:numFmt w:val="lowerLetter"/>
-      <w:lvlText w:val="%2."/>
-      <w:lvlJc w:val="left"/>
-      <w:pPr>
-        <w:ind w:left="1440" w:hanging="360"/>
-      </w:pPr>
-      <w:rPr>
-        <w:u w:val="none"/>
-      </w:rPr>
-    </w:lvl>
-    <w:lvl w:ilvl="2">
-      <w:start w:val="1"/>
-      <w:numFmt w:val="lowerRoman"/>
-      <w:lvlText w:val="%3."/>
-      <w:lvlJc w:val="right"/>
-      <w:pPr>
-        <w:ind w:left="2160" w:hanging="360"/>
-      </w:pPr>
-      <w:rPr>
-        <w:u w:val="none"/>
-      </w:rPr>
-    </w:lvl>
-    <w:lvl w:ilvl="3">
-      <w:start w:val="1"/>
-      <w:numFmt w:val="decimal"/>
-      <w:lvlText w:val="%4."/>
-      <w:lvlJc w:val="left"/>
-      <w:pPr>
-        <w:ind w:left="2880" w:hanging="360"/>
-      </w:pPr>
-      <w:rPr>
-        <w:u w:val="none"/>
-      </w:rPr>
-    </w:lvl>
-    <w:lvl w:ilvl="4">
-      <w:start w:val="1"/>
-      <w:numFmt w:val="lowerLetter"/>
-      <w:lvlText w:val="%5."/>
-      <w:lvlJc w:val="left"/>
-      <w:pPr>
-        <w:ind w:left="3600" w:hanging="360"/>
-      </w:pPr>
-      <w:rPr>
-        <w:u w:val="none"/>
-      </w:rPr>
-    </w:lvl>
-    <w:lvl w:ilvl="5">
-      <w:start w:val="1"/>
-      <w:numFmt w:val="lowerRoman"/>
-      <w:lvlText w:val="%6."/>
-      <w:lvlJc w:val="right"/>
-      <w:pPr>
-        <w:ind w:left="4320" w:hanging="360"/>
-      </w:pPr>
-      <w:rPr>
-        <w:u w:val="none"/>
-      </w:rPr>
-    </w:lvl>
-    <w:lvl w:ilvl="6">
-      <w:start w:val="1"/>
-      <w:numFmt w:val="decimal"/>
-      <w:lvlText w:val="%7."/>
-      <w:lvlJc w:val="left"/>
-      <w:pPr>
-        <w:ind w:left="5040" w:hanging="360"/>
-      </w:pPr>
-      <w:rPr>
-        <w:u w:val="none"/>
-      </w:rPr>
-    </w:lvl>
-    <w:lvl w:ilvl="7">
-      <w:start w:val="1"/>
-      <w:numFmt w:val="lowerLetter"/>
-      <w:lvlText w:val="%8."/>
-      <w:lvlJc w:val="left"/>
-      <w:pPr>
-        <w:ind w:left="5760" w:hanging="360"/>
-      </w:pPr>
-      <w:rPr>
-        <w:u w:val="none"/>
-      </w:rPr>
-    </w:lvl>
-    <w:lvl w:ilvl="8">
-      <w:start w:val="1"/>
-      <w:numFmt w:val="lowerRoman"/>
-      <w:lvlText w:val="%9."/>
-      <w:lvlJc w:val="right"/>
       <w:pPr>
         <w:ind w:left="6480" w:hanging="360"/>
       </w:pPr>
@@ -22857,6 +22943,116 @@
   <w:abstractNum w:abstractNumId="15">
     <w:lvl w:ilvl="0">
       <w:start w:val="1"/>
+      <w:numFmt w:val="decimal"/>
+      <w:lvlText w:val="%1."/>
+      <w:lvlJc w:val="left"/>
+      <w:pPr>
+        <w:ind w:left="720" w:hanging="360"/>
+      </w:pPr>
+      <w:rPr>
+        <w:u w:val="none"/>
+      </w:rPr>
+    </w:lvl>
+    <w:lvl w:ilvl="1">
+      <w:start w:val="1"/>
+      <w:numFmt w:val="lowerLetter"/>
+      <w:lvlText w:val="%2."/>
+      <w:lvlJc w:val="left"/>
+      <w:pPr>
+        <w:ind w:left="1440" w:hanging="360"/>
+      </w:pPr>
+      <w:rPr>
+        <w:u w:val="none"/>
+      </w:rPr>
+    </w:lvl>
+    <w:lvl w:ilvl="2">
+      <w:start w:val="1"/>
+      <w:numFmt w:val="lowerRoman"/>
+      <w:lvlText w:val="%3."/>
+      <w:lvlJc w:val="right"/>
+      <w:pPr>
+        <w:ind w:left="2160" w:hanging="360"/>
+      </w:pPr>
+      <w:rPr>
+        <w:u w:val="none"/>
+      </w:rPr>
+    </w:lvl>
+    <w:lvl w:ilvl="3">
+      <w:start w:val="1"/>
+      <w:numFmt w:val="decimal"/>
+      <w:lvlText w:val="%4."/>
+      <w:lvlJc w:val="left"/>
+      <w:pPr>
+        <w:ind w:left="2880" w:hanging="360"/>
+      </w:pPr>
+      <w:rPr>
+        <w:u w:val="none"/>
+      </w:rPr>
+    </w:lvl>
+    <w:lvl w:ilvl="4">
+      <w:start w:val="1"/>
+      <w:numFmt w:val="lowerLetter"/>
+      <w:lvlText w:val="%5."/>
+      <w:lvlJc w:val="left"/>
+      <w:pPr>
+        <w:ind w:left="3600" w:hanging="360"/>
+      </w:pPr>
+      <w:rPr>
+        <w:u w:val="none"/>
+      </w:rPr>
+    </w:lvl>
+    <w:lvl w:ilvl="5">
+      <w:start w:val="1"/>
+      <w:numFmt w:val="lowerRoman"/>
+      <w:lvlText w:val="%6."/>
+      <w:lvlJc w:val="right"/>
+      <w:pPr>
+        <w:ind w:left="4320" w:hanging="360"/>
+      </w:pPr>
+      <w:rPr>
+        <w:u w:val="none"/>
+      </w:rPr>
+    </w:lvl>
+    <w:lvl w:ilvl="6">
+      <w:start w:val="1"/>
+      <w:numFmt w:val="decimal"/>
+      <w:lvlText w:val="%7."/>
+      <w:lvlJc w:val="left"/>
+      <w:pPr>
+        <w:ind w:left="5040" w:hanging="360"/>
+      </w:pPr>
+      <w:rPr>
+        <w:u w:val="none"/>
+      </w:rPr>
+    </w:lvl>
+    <w:lvl w:ilvl="7">
+      <w:start w:val="1"/>
+      <w:numFmt w:val="lowerLetter"/>
+      <w:lvlText w:val="%8."/>
+      <w:lvlJc w:val="left"/>
+      <w:pPr>
+        <w:ind w:left="5760" w:hanging="360"/>
+      </w:pPr>
+      <w:rPr>
+        <w:u w:val="none"/>
+      </w:rPr>
+    </w:lvl>
+    <w:lvl w:ilvl="8">
+      <w:start w:val="1"/>
+      <w:numFmt w:val="lowerRoman"/>
+      <w:lvlText w:val="%9."/>
+      <w:lvlJc w:val="right"/>
+      <w:pPr>
+        <w:ind w:left="6480" w:hanging="360"/>
+      </w:pPr>
+      <w:rPr>
+        <w:u w:val="none"/>
+      </w:rPr>
+    </w:lvl>
+  </w:abstractNum>
+  <w:abstractNum w:abstractNumId="16">
+    <w:lvl w:ilvl="0">
+      <w:start w:val="1"/>
       <w:numFmt w:val="bullet"/>
       <w:lvlText w:val="●"/>
       <w:lvlJc w:val="left"/>
@@ -22956,116 +23152,6 @@
       <w:numFmt w:val="bullet"/>
       <w:lvlText w:val="■"/>
       <w:lvlJc w:val="left"/>
-      <w:pPr>
-        <w:ind w:left="6480" w:hanging="360"/>
-      </w:pPr>
-      <w:rPr>
-        <w:u w:val="none"/>
-      </w:rPr>
-    </w:lvl>
-  </w:abstractNum>
-  <w:abstractNum w:abstractNumId="16">
-    <w:lvl w:ilvl="0">
-      <w:start w:val="1"/>
-      <w:numFmt w:val="decimal"/>
-      <w:lvlText w:val="%1."/>
-      <w:lvlJc w:val="left"/>
-      <w:pPr>
-        <w:ind w:left="720" w:hanging="360"/>
-      </w:pPr>
-      <w:rPr>
-        <w:u w:val="none"/>
-      </w:rPr>
-    </w:lvl>
-    <w:lvl w:ilvl="1">
-      <w:start w:val="1"/>
-      <w:numFmt w:val="lowerLetter"/>
-      <w:lvlText w:val="%2."/>
-      <w:lvlJc w:val="left"/>
-      <w:pPr>
-        <w:ind w:left="1440" w:hanging="360"/>
-      </w:pPr>
-      <w:rPr>
-        <w:u w:val="none"/>
-      </w:rPr>
-    </w:lvl>
-    <w:lvl w:ilvl="2">
-      <w:start w:val="1"/>
-      <w:numFmt w:val="lowerRoman"/>
-      <w:lvlText w:val="%3."/>
-      <w:lvlJc w:val="right"/>
-      <w:pPr>
-        <w:ind w:left="2160" w:hanging="360"/>
-      </w:pPr>
-      <w:rPr>
-        <w:u w:val="none"/>
-      </w:rPr>
-    </w:lvl>
-    <w:lvl w:ilvl="3">
-      <w:start w:val="1"/>
-      <w:numFmt w:val="decimal"/>
-      <w:lvlText w:val="%4."/>
-      <w:lvlJc w:val="left"/>
-      <w:pPr>
-        <w:ind w:left="2880" w:hanging="360"/>
-      </w:pPr>
-      <w:rPr>
-        <w:u w:val="none"/>
-      </w:rPr>
-    </w:lvl>
-    <w:lvl w:ilvl="4">
-      <w:start w:val="1"/>
-      <w:numFmt w:val="lowerLetter"/>
-      <w:lvlText w:val="%5."/>
-      <w:lvlJc w:val="left"/>
-      <w:pPr>
-        <w:ind w:left="3600" w:hanging="360"/>
-      </w:pPr>
-      <w:rPr>
-        <w:u w:val="none"/>
-      </w:rPr>
-    </w:lvl>
-    <w:lvl w:ilvl="5">
-      <w:start w:val="1"/>
-      <w:numFmt w:val="lowerRoman"/>
-      <w:lvlText w:val="%6."/>
-      <w:lvlJc w:val="right"/>
-      <w:pPr>
-        <w:ind w:left="4320" w:hanging="360"/>
-      </w:pPr>
-      <w:rPr>
-        <w:u w:val="none"/>
-      </w:rPr>
-    </w:lvl>
-    <w:lvl w:ilvl="6">
-      <w:start w:val="1"/>
-      <w:numFmt w:val="decimal"/>
-      <w:lvlText w:val="%7."/>
-      <w:lvlJc w:val="left"/>
-      <w:pPr>
-        <w:ind w:left="5040" w:hanging="360"/>
-      </w:pPr>
-      <w:rPr>
-        <w:u w:val="none"/>
-      </w:rPr>
-    </w:lvl>
-    <w:lvl w:ilvl="7">
-      <w:start w:val="1"/>
-      <w:numFmt w:val="lowerLetter"/>
-      <w:lvlText w:val="%8."/>
-      <w:lvlJc w:val="left"/>
-      <w:pPr>
-        <w:ind w:left="5760" w:hanging="360"/>
-      </w:pPr>
-      <w:rPr>
-        <w:u w:val="none"/>
-      </w:rPr>
-    </w:lvl>
-    <w:lvl w:ilvl="8">
-      <w:start w:val="1"/>
-      <w:numFmt w:val="lowerRoman"/>
-      <w:lvlText w:val="%9."/>
-      <w:lvlJc w:val="right"/>
       <w:pPr>
         <w:ind w:left="6480" w:hanging="360"/>
       </w:pPr>
@@ -23185,6 +23271,116 @@
     </w:lvl>
   </w:abstractNum>
   <w:abstractNum w:abstractNumId="18">
+    <w:lvl w:ilvl="0">
+      <w:start w:val="1"/>
+      <w:numFmt w:val="decimal"/>
+      <w:lvlText w:val="%1."/>
+      <w:lvlJc w:val="left"/>
+      <w:pPr>
+        <w:ind w:left="720" w:hanging="360"/>
+      </w:pPr>
+      <w:rPr>
+        <w:u w:val="none"/>
+      </w:rPr>
+    </w:lvl>
+    <w:lvl w:ilvl="1">
+      <w:start w:val="1"/>
+      <w:numFmt w:val="lowerLetter"/>
+      <w:lvlText w:val="%2."/>
+      <w:lvlJc w:val="left"/>
+      <w:pPr>
+        <w:ind w:left="1440" w:hanging="360"/>
+      </w:pPr>
+      <w:rPr>
+        <w:u w:val="none"/>
+      </w:rPr>
+    </w:lvl>
+    <w:lvl w:ilvl="2">
+      <w:start w:val="1"/>
+      <w:numFmt w:val="lowerRoman"/>
+      <w:lvlText w:val="%3."/>
+      <w:lvlJc w:val="right"/>
+      <w:pPr>
+        <w:ind w:left="2160" w:hanging="360"/>
+      </w:pPr>
+      <w:rPr>
+        <w:u w:val="none"/>
+      </w:rPr>
+    </w:lvl>
+    <w:lvl w:ilvl="3">
+      <w:start w:val="1"/>
+      <w:numFmt w:val="decimal"/>
+      <w:lvlText w:val="%4."/>
+      <w:lvlJc w:val="left"/>
+      <w:pPr>
+        <w:ind w:left="2880" w:hanging="360"/>
+      </w:pPr>
+      <w:rPr>
+        <w:u w:val="none"/>
+      </w:rPr>
+    </w:lvl>
+    <w:lvl w:ilvl="4">
+      <w:start w:val="1"/>
+      <w:numFmt w:val="lowerLetter"/>
+      <w:lvlText w:val="%5."/>
+      <w:lvlJc w:val="left"/>
+      <w:pPr>
+        <w:ind w:left="3600" w:hanging="360"/>
+      </w:pPr>
+      <w:rPr>
+        <w:u w:val="none"/>
+      </w:rPr>
+    </w:lvl>
+    <w:lvl w:ilvl="5">
+      <w:start w:val="1"/>
+      <w:numFmt w:val="lowerRoman"/>
+      <w:lvlText w:val="%6."/>
+      <w:lvlJc w:val="right"/>
+      <w:pPr>
+        <w:ind w:left="4320" w:hanging="360"/>
+      </w:pPr>
+      <w:rPr>
+        <w:u w:val="none"/>
+      </w:rPr>
+    </w:lvl>
+    <w:lvl w:ilvl="6">
+      <w:start w:val="1"/>
+      <w:numFmt w:val="decimal"/>
+      <w:lvlText w:val="%7."/>
+      <w:lvlJc w:val="left"/>
+      <w:pPr>
+        <w:ind w:left="5040" w:hanging="360"/>
+      </w:pPr>
+      <w:rPr>
+        <w:u w:val="none"/>
+      </w:rPr>
+    </w:lvl>
+    <w:lvl w:ilvl="7">
+      <w:start w:val="1"/>
+      <w:numFmt w:val="lowerLetter"/>
+      <w:lvlText w:val="%8."/>
+      <w:lvlJc w:val="left"/>
+      <w:pPr>
+        <w:ind w:left="5760" w:hanging="360"/>
+      </w:pPr>
+      <w:rPr>
+        <w:u w:val="none"/>
+      </w:rPr>
+    </w:lvl>
+    <w:lvl w:ilvl="8">
+      <w:start w:val="1"/>
+      <w:numFmt w:val="lowerRoman"/>
+      <w:lvlText w:val="%9."/>
+      <w:lvlJc w:val="right"/>
+      <w:pPr>
+        <w:ind w:left="6480" w:hanging="360"/>
+      </w:pPr>
+      <w:rPr>
+        <w:u w:val="none"/>
+      </w:rPr>
+    </w:lvl>
+  </w:abstractNum>
+  <w:abstractNum w:abstractNumId="19">
     <w:lvl w:ilvl="0">
       <w:start w:val="1"/>
       <w:numFmt w:val="decimal"/>
@@ -23285,7 +23481,7 @@
       <w:rPr/>
     </w:lvl>
   </w:abstractNum>
-  <w:abstractNum w:abstractNumId="19">
+  <w:abstractNum w:abstractNumId="20">
     <w:lvl w:ilvl="0">
       <w:start w:val="1"/>
       <w:numFmt w:val="bullet"/>
@@ -23395,7 +23591,7 @@
       </w:rPr>
     </w:lvl>
   </w:abstractNum>
-  <w:abstractNum w:abstractNumId="20">
+  <w:abstractNum w:abstractNumId="21">
     <w:lvl w:ilvl="0">
       <w:start w:val="1"/>
       <w:numFmt w:val="bullet"/>
@@ -23485,116 +23681,6 @@
         <w:ind w:left="0" w:firstLine="0"/>
       </w:pPr>
       <w:rPr/>
-    </w:lvl>
-  </w:abstractNum>
-  <w:abstractNum w:abstractNumId="21">
-    <w:lvl w:ilvl="0">
-      <w:start w:val="1"/>
-      <w:numFmt w:val="decimal"/>
-      <w:lvlText w:val="%1."/>
-      <w:lvlJc w:val="left"/>
-      <w:pPr>
-        <w:ind w:left="720" w:hanging="360"/>
-      </w:pPr>
-      <w:rPr>
-        <w:u w:val="none"/>
-      </w:rPr>
-    </w:lvl>
-    <w:lvl w:ilvl="1">
-      <w:start w:val="1"/>
-      <w:numFmt w:val="lowerLetter"/>
-      <w:lvlText w:val="%2."/>
-      <w:lvlJc w:val="left"/>
-      <w:pPr>
-        <w:ind w:left="1440" w:hanging="360"/>
-      </w:pPr>
-      <w:rPr>
-        <w:u w:val="none"/>
-      </w:rPr>
-    </w:lvl>
-    <w:lvl w:ilvl="2">
-      <w:start w:val="1"/>
-      <w:numFmt w:val="lowerRoman"/>
-      <w:lvlText w:val="%3."/>
-      <w:lvlJc w:val="right"/>
-      <w:pPr>
-        <w:ind w:left="2160" w:hanging="360"/>
-      </w:pPr>
-      <w:rPr>
-        <w:u w:val="none"/>
-      </w:rPr>
-    </w:lvl>
-    <w:lvl w:ilvl="3">
-      <w:start w:val="1"/>
-      <w:numFmt w:val="decimal"/>
-      <w:lvlText w:val="%4."/>
-      <w:lvlJc w:val="left"/>
-      <w:pPr>
-        <w:ind w:left="2880" w:hanging="360"/>
-      </w:pPr>
-      <w:rPr>
-        <w:u w:val="none"/>
-      </w:rPr>
-    </w:lvl>
-    <w:lvl w:ilvl="4">
-      <w:start w:val="1"/>
-      <w:numFmt w:val="lowerLetter"/>
-      <w:lvlText w:val="%5."/>
-      <w:lvlJc w:val="left"/>
-      <w:pPr>
-        <w:ind w:left="3600" w:hanging="360"/>
-      </w:pPr>
-      <w:rPr>
-        <w:u w:val="none"/>
-      </w:rPr>
-    </w:lvl>
-    <w:lvl w:ilvl="5">
-      <w:start w:val="1"/>
-      <w:numFmt w:val="lowerRoman"/>
-      <w:lvlText w:val="%6."/>
-      <w:lvlJc w:val="right"/>
-      <w:pPr>
-        <w:ind w:left="4320" w:hanging="360"/>
-      </w:pPr>
-      <w:rPr>
-        <w:u w:val="none"/>
-      </w:rPr>
-    </w:lvl>
-    <w:lvl w:ilvl="6">
-      <w:start w:val="1"/>
-      <w:numFmt w:val="decimal"/>
-      <w:lvlText w:val="%7."/>
-      <w:lvlJc w:val="left"/>
-      <w:pPr>
-        <w:ind w:left="5040" w:hanging="360"/>
-      </w:pPr>
-      <w:rPr>
-        <w:u w:val="none"/>
-      </w:rPr>
-    </w:lvl>
-    <w:lvl w:ilvl="7">
-      <w:start w:val="1"/>
-      <w:numFmt w:val="lowerLetter"/>
-      <w:lvlText w:val="%8."/>
-      <w:lvlJc w:val="left"/>
-      <w:pPr>
-        <w:ind w:left="5760" w:hanging="360"/>
-      </w:pPr>
-      <w:rPr>
-        <w:u w:val="none"/>
-      </w:rPr>
-    </w:lvl>
-    <w:lvl w:ilvl="8">
-      <w:start w:val="1"/>
-      <w:numFmt w:val="lowerRoman"/>
-      <w:lvlText w:val="%9."/>
-      <w:lvlJc w:val="right"/>
-      <w:pPr>
-        <w:ind w:left="6480" w:hanging="360"/>
-      </w:pPr>
-      <w:rPr>
-        <w:u w:val="none"/>
-      </w:rPr>
     </w:lvl>
   </w:abstractNum>
   <w:abstractNum w:abstractNumId="22">

</xml_diff>

<commit_message>
Mudanças nos requisitos de atividades
</commit_message>
<xml_diff>
--- a/DRE GPS.docx
+++ b/DRE GPS.docx
@@ -7417,6 +7417,12 @@
             <w:insideH w:val="single" w:color="000000" w:sz="8" w:space="0"/>
             <w:insideV w:val="single" w:color="000000" w:sz="8" w:space="0"/>
           </w:tblBorders>
+          <w:tblCellMar>
+            <w:top w:w="100" w:type="dxa"/>
+            <w:left w:w="100" w:type="dxa"/>
+            <w:bottom w:w="100" w:type="dxa"/>
+            <w:right w:w="100" w:type="dxa"/>
+          </w:tblCellMar>
         </w:tblPrEx>
         <w:tc>
           <w:tcPr>
@@ -10357,6 +10363,12 @@
             <w:insideH w:val="single" w:color="000000" w:sz="8" w:space="0"/>
             <w:insideV w:val="single" w:color="000000" w:sz="8" w:space="0"/>
           </w:tblBorders>
+          <w:tblCellMar>
+            <w:top w:w="100" w:type="dxa"/>
+            <w:left w:w="100" w:type="dxa"/>
+            <w:bottom w:w="100" w:type="dxa"/>
+            <w:right w:w="100" w:type="dxa"/>
+          </w:tblCellMar>
         </w:tblPrEx>
         <w:tc>
           <w:tcPr>
@@ -11880,8 +11892,6 @@
         </w:rPr>
         <w:t xml:space="preserve"> e digita a senha correta para entrar no IZZY</w:t>
       </w:r>
-      <w:bookmarkStart w:id="43" w:name="_GoBack"/>
-      <w:bookmarkEnd w:id="43"/>
       <w:r>
         <w:rPr>
           <w:rFonts w:ascii="Arial" w:hAnsi="Arial" w:eastAsia="Arial" w:cs="Arial"/>
@@ -13202,6 +13212,12 @@
             <w:insideH w:val="single" w:color="000000" w:sz="8" w:space="0"/>
             <w:insideV w:val="single" w:color="000000" w:sz="8" w:space="0"/>
           </w:tblBorders>
+          <w:tblCellMar>
+            <w:top w:w="100" w:type="dxa"/>
+            <w:left w:w="100" w:type="dxa"/>
+            <w:bottom w:w="100" w:type="dxa"/>
+            <w:right w:w="100" w:type="dxa"/>
+          </w:tblCellMar>
         </w:tblPrEx>
         <w:tc>
           <w:tcPr>
@@ -16062,6 +16078,22 @@
     </w:p>
     <w:p>
       <w:pPr>
+        <w:pBdr>
+          <w:top w:val="none" w:color="000000" w:sz="0" w:space="0"/>
+          <w:left w:val="none" w:color="000000" w:sz="0" w:space="0"/>
+          <w:bottom w:val="none" w:color="000000" w:sz="0" w:space="0"/>
+          <w:right w:val="none" w:color="000000" w:sz="0" w:space="0"/>
+          <w:between w:val="none" w:color="000000" w:sz="0" w:space="0"/>
+        </w:pBdr>
+        <w:rPr>
+          <w:rFonts w:ascii="Arial" w:hAnsi="Arial" w:eastAsia="Arial" w:cs="Arial"/>
+          <w:sz w:val="22"/>
+          <w:szCs w:val="22"/>
+        </w:rPr>
+      </w:pPr>
+    </w:p>
+    <w:p>
+      <w:pPr>
         <w:keepNext/>
         <w:numPr>
           <w:ilvl w:val="0"/>
@@ -16090,7 +16122,7 @@
           <w:szCs w:val="22"/>
           <w:rtl w:val="0"/>
         </w:rPr>
-        <w:t xml:space="preserve"> &lt;Pesquisar Atividades&gt;</w:t>
+        <w:t xml:space="preserve"> &lt;Pesquisar Atividades do Usuário&gt;</w:t>
       </w:r>
     </w:p>
     <w:p>
@@ -16150,7 +16182,7 @@
           <w:szCs w:val="22"/>
           <w:rtl w:val="0"/>
         </w:rPr>
-        <w:t>Este requisito começa quando o ator deseja pesquisar pelas atividades. Para isso ele pode preencher os campos da Tabela 6. Este requisito pode ser acessado na página inicial e na página de um IZZY em específico.</w:t>
+        <w:t>Este requisito começa quando o ator deseja pesquisar pelas atividades de que é responsável. Para isso ele pode preencher os campos da Tabela 6. Este requisito pode ser acessado na página inicial e na página de um IZZY em específico.</w:t>
       </w:r>
     </w:p>
     <w:p>
@@ -16176,7 +16208,7 @@
           <w:szCs w:val="22"/>
           <w:rtl w:val="0"/>
         </w:rPr>
-        <w:t>Tabela 6 - Dados para pesquisa de atividades.</w:t>
+        <w:t>Tabela 6 - Dados para pesquisa de atividades de um usuário.</w:t>
       </w:r>
     </w:p>
     <w:tbl>
@@ -16539,7 +16571,7 @@
               <w:widowControl w:val="0"/>
               <w:numPr>
                 <w:ilvl w:val="0"/>
-                <w:numId w:val="15"/>
+                <w:numId w:val="18"/>
               </w:numPr>
               <w:pBdr>
                 <w:top w:val="none" w:color="000000" w:sz="0" w:space="0"/>
@@ -16572,7 +16604,7 @@
               <w:widowControl w:val="0"/>
               <w:numPr>
                 <w:ilvl w:val="0"/>
-                <w:numId w:val="15"/>
+                <w:numId w:val="18"/>
               </w:numPr>
               <w:pBdr>
                 <w:top w:val="none" w:color="000000" w:sz="0" w:space="0"/>
@@ -17289,7 +17321,7 @@
       <w:pPr>
         <w:numPr>
           <w:ilvl w:val="0"/>
-          <w:numId w:val="18"/>
+          <w:numId w:val="19"/>
         </w:numPr>
         <w:ind w:left="720" w:hanging="360"/>
         <w:rPr>
@@ -17486,7 +17518,7 @@
           <w:szCs w:val="22"/>
           <w:rtl w:val="0"/>
         </w:rPr>
-        <w:t xml:space="preserve"> &lt;Consultar Atividade&gt;</w:t>
+        <w:t xml:space="preserve"> &lt;Consultar Atividade de um Usuário&gt;</w:t>
       </w:r>
     </w:p>
     <w:p>
@@ -17558,7 +17590,47 @@
           <w:szCs w:val="22"/>
           <w:rtl w:val="0"/>
         </w:rPr>
-        <w:t>. O sistema retornará os atributos da Tabela 4.</w:t>
+        <w:t xml:space="preserve">. O sistema retornará os atributos da Tabela 4 exceto pelos atributos </w:t>
+      </w:r>
+      <w:r>
+        <w:rPr>
+          <w:rFonts w:ascii="Arial" w:hAnsi="Arial" w:eastAsia="Arial" w:cs="Arial"/>
+          <w:b/>
+          <w:i/>
+          <w:sz w:val="22"/>
+          <w:szCs w:val="22"/>
+          <w:rtl w:val="0"/>
+        </w:rPr>
+        <w:t xml:space="preserve">Código </w:t>
+      </w:r>
+      <w:r>
+        <w:rPr>
+          <w:rFonts w:ascii="Arial" w:hAnsi="Arial" w:eastAsia="Arial" w:cs="Arial"/>
+          <w:sz w:val="22"/>
+          <w:szCs w:val="22"/>
+          <w:rtl w:val="0"/>
+        </w:rPr>
+        <w:t xml:space="preserve">e </w:t>
+      </w:r>
+      <w:r>
+        <w:rPr>
+          <w:rFonts w:ascii="Arial" w:hAnsi="Arial" w:eastAsia="Arial" w:cs="Arial"/>
+          <w:b/>
+          <w:i/>
+          <w:sz w:val="22"/>
+          <w:szCs w:val="22"/>
+          <w:rtl w:val="0"/>
+        </w:rPr>
+        <w:t>Responsáveis</w:t>
+      </w:r>
+      <w:r>
+        <w:rPr>
+          <w:rFonts w:ascii="Arial" w:hAnsi="Arial" w:eastAsia="Arial" w:cs="Arial"/>
+          <w:sz w:val="22"/>
+          <w:szCs w:val="22"/>
+          <w:rtl w:val="0"/>
+        </w:rPr>
+        <w:t>.</w:t>
       </w:r>
     </w:p>
     <w:p>
@@ -17665,8 +17737,8 @@
       <w:pPr>
         <w:rPr>
           <w:rFonts w:ascii="Arial" w:hAnsi="Arial" w:eastAsia="Arial" w:cs="Arial"/>
-          <w:sz w:val="16"/>
-          <w:szCs w:val="16"/>
+          <w:sz w:val="22"/>
+          <w:szCs w:val="22"/>
         </w:rPr>
       </w:pPr>
     </w:p>
@@ -17679,7 +17751,10 @@
         </w:numPr>
         <w:pBdr>
           <w:top w:val="single" w:color="000000" w:sz="4" w:space="1"/>
+          <w:left w:val="none" w:color="000000" w:sz="0" w:space="0"/>
           <w:bottom w:val="single" w:color="000000" w:sz="4" w:space="1"/>
+          <w:right w:val="none" w:color="000000" w:sz="0" w:space="0"/>
+          <w:between w:val="none" w:color="000000" w:sz="0" w:space="0"/>
         </w:pBdr>
         <w:spacing w:before="240" w:after="120"/>
         <w:ind w:left="624"/>
@@ -17697,11 +17772,18 @@
           <w:szCs w:val="22"/>
           <w:rtl w:val="0"/>
         </w:rPr>
-        <w:t xml:space="preserve"> &lt;Remover Atividade&gt;</w:t>
-      </w:r>
-    </w:p>
-    <w:p>
-      <w:pPr>
+        <w:t xml:space="preserve"> &lt;Pesquisar Atividades de IZZY&gt;</w:t>
+      </w:r>
+    </w:p>
+    <w:p>
+      <w:pPr>
+        <w:pBdr>
+          <w:top w:val="none" w:color="000000" w:sz="0" w:space="0"/>
+          <w:left w:val="none" w:color="000000" w:sz="0" w:space="0"/>
+          <w:bottom w:val="none" w:color="000000" w:sz="0" w:space="0"/>
+          <w:right w:val="none" w:color="000000" w:sz="0" w:space="0"/>
+          <w:between w:val="none" w:color="000000" w:sz="0" w:space="0"/>
+        </w:pBdr>
         <w:rPr>
           <w:rFonts w:ascii="Arial" w:hAnsi="Arial" w:eastAsia="Arial" w:cs="Arial"/>
           <w:sz w:val="22"/>
@@ -17730,300 +17812,27 @@
     </w:p>
     <w:p>
       <w:pPr>
-        <w:rPr>
-          <w:rFonts w:ascii="Arial" w:hAnsi="Arial" w:eastAsia="Arial" w:cs="Arial"/>
-          <w:sz w:val="22"/>
-          <w:szCs w:val="22"/>
-        </w:rPr>
-      </w:pPr>
-      <w:r>
-        <w:rPr>
-          <w:rFonts w:ascii="Arial" w:hAnsi="Arial" w:eastAsia="Arial" w:cs="Arial"/>
-          <w:sz w:val="22"/>
-          <w:szCs w:val="22"/>
-          <w:rtl w:val="0"/>
-        </w:rPr>
-        <w:t xml:space="preserve">Este requisito começa quando o ator deseja excluir uma atividade cadastrada em um IZZY. </w:t>
-      </w:r>
-    </w:p>
-    <w:p>
-      <w:pPr>
-        <w:rPr>
-          <w:rFonts w:ascii="Arial" w:hAnsi="Arial" w:eastAsia="Arial" w:cs="Arial"/>
-          <w:sz w:val="16"/>
-          <w:szCs w:val="16"/>
-        </w:rPr>
-      </w:pPr>
-    </w:p>
-    <w:p>
-      <w:pPr>
-        <w:rPr>
-          <w:rFonts w:ascii="Arial" w:hAnsi="Arial" w:eastAsia="Arial" w:cs="Arial"/>
-          <w:sz w:val="22"/>
-          <w:szCs w:val="22"/>
-        </w:rPr>
-      </w:pPr>
-      <w:r>
-        <w:rPr>
-          <w:rFonts w:ascii="Arial" w:hAnsi="Arial" w:eastAsia="Arial" w:cs="Arial"/>
-          <w:sz w:val="22"/>
-          <w:szCs w:val="22"/>
-          <w:rtl w:val="0"/>
-        </w:rPr>
-        <w:t>Regra de negócio:</w:t>
-      </w:r>
-    </w:p>
-    <w:p>
-      <w:pPr>
-        <w:numPr>
-          <w:ilvl w:val="0"/>
-          <w:numId w:val="19"/>
-        </w:numPr>
-        <w:ind w:left="720" w:hanging="360"/>
-        <w:rPr>
-          <w:rFonts w:ascii="Arial" w:hAnsi="Arial" w:eastAsia="Arial" w:cs="Arial"/>
-          <w:sz w:val="22"/>
-          <w:szCs w:val="22"/>
-          <w:u w:val="none"/>
-        </w:rPr>
-      </w:pPr>
-      <w:r>
-        <w:rPr>
-          <w:rFonts w:ascii="Arial" w:hAnsi="Arial" w:eastAsia="Arial" w:cs="Arial"/>
-          <w:sz w:val="22"/>
-          <w:szCs w:val="22"/>
-          <w:rtl w:val="0"/>
-        </w:rPr>
-        <w:t xml:space="preserve">Somente atividades que não possuem uma </w:t>
-      </w:r>
-      <w:r>
-        <w:rPr>
-          <w:rFonts w:ascii="Arial" w:hAnsi="Arial" w:eastAsia="Arial" w:cs="Arial"/>
-          <w:b/>
-          <w:i/>
-          <w:sz w:val="22"/>
-          <w:szCs w:val="22"/>
-          <w:rtl w:val="0"/>
-        </w:rPr>
-        <w:t xml:space="preserve">Data Final </w:t>
-      </w:r>
-      <w:r>
-        <w:rPr>
-          <w:rFonts w:ascii="Arial" w:hAnsi="Arial" w:eastAsia="Arial" w:cs="Arial"/>
-          <w:sz w:val="22"/>
-          <w:szCs w:val="22"/>
-          <w:rtl w:val="0"/>
-        </w:rPr>
-        <w:t xml:space="preserve">ou que possuam sua </w:t>
-      </w:r>
-      <w:r>
-        <w:rPr>
-          <w:rFonts w:ascii="Arial" w:hAnsi="Arial" w:eastAsia="Arial" w:cs="Arial"/>
-          <w:b/>
-          <w:i/>
-          <w:sz w:val="22"/>
-          <w:szCs w:val="22"/>
-          <w:rtl w:val="0"/>
-        </w:rPr>
-        <w:t xml:space="preserve">Data Limite </w:t>
-      </w:r>
-      <w:r>
-        <w:rPr>
-          <w:rFonts w:ascii="Arial" w:hAnsi="Arial" w:eastAsia="Arial" w:cs="Arial"/>
-          <w:sz w:val="22"/>
-          <w:szCs w:val="22"/>
-          <w:rtl w:val="0"/>
-        </w:rPr>
-        <w:t>menor que a data atual podem ser removidas.</w:t>
-      </w:r>
-    </w:p>
-    <w:p>
-      <w:pPr>
-        <w:rPr>
-          <w:rFonts w:ascii="Arial" w:hAnsi="Arial" w:eastAsia="Arial" w:cs="Arial"/>
-          <w:sz w:val="16"/>
-          <w:szCs w:val="16"/>
-        </w:rPr>
-      </w:pPr>
-    </w:p>
-    <w:p>
-      <w:r>
-        <w:rPr>
-          <w:rFonts w:ascii="Arial" w:hAnsi="Arial" w:eastAsia="Arial" w:cs="Arial"/>
-          <w:b/>
-          <w:sz w:val="22"/>
-          <w:szCs w:val="22"/>
-          <w:rtl w:val="0"/>
-        </w:rPr>
-        <w:t xml:space="preserve">Prioridade: </w:t>
-      </w:r>
-      <w:r>
-        <w:rPr>
-          <w:rFonts w:ascii="Arial" w:hAnsi="Arial" w:eastAsia="Arial" w:cs="Arial"/>
-          <w:sz w:val="22"/>
-          <w:szCs w:val="22"/>
-          <w:rtl w:val="0"/>
-        </w:rPr>
-        <w:t>Essencial [ ]</w:t>
-      </w:r>
-      <w:r>
-        <w:rPr>
-          <w:rFonts w:ascii="Arial" w:hAnsi="Arial" w:eastAsia="Arial" w:cs="Arial"/>
-          <w:sz w:val="22"/>
-          <w:szCs w:val="22"/>
-          <w:rtl w:val="0"/>
-        </w:rPr>
-        <w:tab/>
-      </w:r>
-      <w:r>
-        <w:rPr>
-          <w:rFonts w:ascii="Arial" w:hAnsi="Arial" w:eastAsia="Arial" w:cs="Arial"/>
-          <w:sz w:val="22"/>
-          <w:szCs w:val="22"/>
-          <w:rtl w:val="0"/>
-        </w:rPr>
-        <w:tab/>
-      </w:r>
-      <w:r>
-        <w:rPr>
-          <w:rFonts w:ascii="Arial" w:hAnsi="Arial" w:eastAsia="Arial" w:cs="Arial"/>
-          <w:sz w:val="22"/>
-          <w:szCs w:val="22"/>
-          <w:rtl w:val="0"/>
-        </w:rPr>
-        <w:t xml:space="preserve">       Importante [ ]</w:t>
-      </w:r>
-      <w:r>
-        <w:rPr>
-          <w:rFonts w:ascii="Arial" w:hAnsi="Arial" w:eastAsia="Arial" w:cs="Arial"/>
-          <w:sz w:val="22"/>
-          <w:szCs w:val="22"/>
-          <w:rtl w:val="0"/>
-        </w:rPr>
-        <w:tab/>
-      </w:r>
-      <w:r>
-        <w:rPr>
-          <w:rFonts w:ascii="Arial" w:hAnsi="Arial" w:eastAsia="Arial" w:cs="Arial"/>
-          <w:sz w:val="22"/>
-          <w:szCs w:val="22"/>
-          <w:rtl w:val="0"/>
-        </w:rPr>
-        <w:tab/>
-      </w:r>
-      <w:r>
-        <w:rPr>
-          <w:rFonts w:ascii="Arial" w:hAnsi="Arial" w:eastAsia="Arial" w:cs="Arial"/>
-          <w:sz w:val="22"/>
-          <w:szCs w:val="22"/>
-          <w:rtl w:val="0"/>
-        </w:rPr>
-        <w:tab/>
-      </w:r>
-      <w:r>
-        <w:rPr>
-          <w:rFonts w:ascii="Arial" w:hAnsi="Arial" w:eastAsia="Arial" w:cs="Arial"/>
-          <w:sz w:val="22"/>
-          <w:szCs w:val="22"/>
-          <w:rtl w:val="0"/>
-        </w:rPr>
-        <w:t>Desejável [X]</w:t>
-      </w:r>
-    </w:p>
-    <w:p/>
-    <w:p>
-      <w:pPr>
-        <w:keepNext/>
-        <w:numPr>
-          <w:ilvl w:val="0"/>
-          <w:numId w:val="5"/>
-        </w:numPr>
         <w:pBdr>
-          <w:top w:val="single" w:color="000000" w:sz="4" w:space="1"/>
-          <w:bottom w:val="single" w:color="000000" w:sz="4" w:space="1"/>
+          <w:top w:val="none" w:color="000000" w:sz="0" w:space="0"/>
+          <w:left w:val="none" w:color="000000" w:sz="0" w:space="0"/>
+          <w:bottom w:val="none" w:color="000000" w:sz="0" w:space="0"/>
+          <w:right w:val="none" w:color="000000" w:sz="0" w:space="0"/>
+          <w:between w:val="none" w:color="000000" w:sz="0" w:space="0"/>
         </w:pBdr>
-        <w:spacing w:before="240" w:after="120"/>
-        <w:ind w:left="624"/>
-        <w:jc w:val="center"/>
-        <w:rPr>
-          <w:rFonts w:ascii="Arial" w:hAnsi="Arial" w:eastAsia="Arial" w:cs="Arial"/>
-          <w:b/>
-        </w:rPr>
-      </w:pPr>
-      <w:r>
-        <w:rPr>
-          <w:rFonts w:ascii="Arial" w:hAnsi="Arial" w:eastAsia="Arial" w:cs="Arial"/>
-          <w:b/>
-          <w:sz w:val="22"/>
-          <w:szCs w:val="22"/>
-          <w:rtl w:val="0"/>
-        </w:rPr>
-        <w:t xml:space="preserve"> &lt;Atualizar Status de Atividade&gt;</w:t>
-      </w:r>
-    </w:p>
-    <w:p>
-      <w:pPr>
-        <w:rPr>
-          <w:rFonts w:ascii="Arial" w:hAnsi="Arial" w:eastAsia="Arial" w:cs="Arial"/>
-          <w:sz w:val="22"/>
-          <w:szCs w:val="22"/>
-        </w:rPr>
-      </w:pPr>
-      <w:r>
-        <w:rPr>
-          <w:rFonts w:ascii="Arial" w:hAnsi="Arial" w:eastAsia="Arial" w:cs="Arial"/>
-          <w:b/>
-          <w:sz w:val="22"/>
-          <w:szCs w:val="22"/>
-          <w:rtl w:val="0"/>
-        </w:rPr>
-        <w:t xml:space="preserve">Atores: </w:t>
-      </w:r>
-      <w:r>
-        <w:rPr>
-          <w:rFonts w:ascii="Arial" w:hAnsi="Arial" w:eastAsia="Arial" w:cs="Arial"/>
-          <w:sz w:val="22"/>
-          <w:szCs w:val="22"/>
-          <w:rtl w:val="0"/>
-        </w:rPr>
-        <w:t>Usuário (responsável pela atividade)</w:t>
-      </w:r>
-    </w:p>
-    <w:p>
-      <w:pPr>
-        <w:rPr>
-          <w:rFonts w:ascii="Arial" w:hAnsi="Arial" w:eastAsia="Arial" w:cs="Arial"/>
-          <w:sz w:val="22"/>
-          <w:szCs w:val="22"/>
-        </w:rPr>
-      </w:pPr>
-      <w:r>
-        <w:rPr>
-          <w:rFonts w:ascii="Arial" w:hAnsi="Arial" w:eastAsia="Arial" w:cs="Arial"/>
-          <w:sz w:val="22"/>
-          <w:szCs w:val="22"/>
-          <w:rtl w:val="0"/>
-        </w:rPr>
-        <w:t xml:space="preserve">Este requisito começa quando o ator deseja atualizar o status de uma atividade. Inicialmente todas as atividades do usuário são marcadas como </w:t>
-      </w:r>
-      <w:r>
-        <w:rPr>
-          <w:rFonts w:ascii="Arial" w:hAnsi="Arial" w:eastAsia="Arial" w:cs="Arial"/>
-          <w:i/>
-          <w:sz w:val="22"/>
-          <w:szCs w:val="22"/>
-          <w:rtl w:val="0"/>
-        </w:rPr>
-        <w:t>Pendente</w:t>
-      </w:r>
-      <w:r>
-        <w:rPr>
-          <w:rFonts w:ascii="Arial" w:hAnsi="Arial" w:eastAsia="Arial" w:cs="Arial"/>
-          <w:sz w:val="22"/>
-          <w:szCs w:val="22"/>
-          <w:rtl w:val="0"/>
-        </w:rPr>
-        <w:t>. Os valores disponíveis para atualização estão descritos na tabela 7.</w:t>
+        <w:rPr>
+          <w:rFonts w:ascii="Arial" w:hAnsi="Arial" w:eastAsia="Arial" w:cs="Arial"/>
+          <w:sz w:val="22"/>
+          <w:szCs w:val="22"/>
+        </w:rPr>
+      </w:pPr>
+      <w:r>
+        <w:rPr>
+          <w:rFonts w:ascii="Arial" w:hAnsi="Arial" w:eastAsia="Arial" w:cs="Arial"/>
+          <w:sz w:val="22"/>
+          <w:szCs w:val="22"/>
+          <w:rtl w:val="0"/>
+        </w:rPr>
+        <w:t>Este requisito começa quando o ator deseja pesquisar pelas atividades de um IZZY. Para isso ele pode preencher os campos da Tabela 7.</w:t>
       </w:r>
     </w:p>
     <w:p>
@@ -18049,7 +17858,7 @@
           <w:szCs w:val="22"/>
           <w:rtl w:val="0"/>
         </w:rPr>
-        <w:t>Tabela 7 - Valores de Status de uma Atividade.</w:t>
+        <w:t>Tabela 7 - Dados para pesquisa de atividades de um IZZY.</w:t>
       </w:r>
     </w:p>
     <w:tbl>
@@ -18087,6 +17896,1328 @@
             <w:insideH w:val="single" w:color="000000" w:sz="8" w:space="0"/>
             <w:insideV w:val="single" w:color="000000" w:sz="8" w:space="0"/>
           </w:tblBorders>
+          <w:tblCellMar>
+            <w:top w:w="100" w:type="dxa"/>
+            <w:left w:w="100" w:type="dxa"/>
+            <w:bottom w:w="100" w:type="dxa"/>
+            <w:right w:w="100" w:type="dxa"/>
+          </w:tblCellMar>
+        </w:tblPrEx>
+        <w:tc>
+          <w:tcPr>
+            <w:tcBorders>
+              <w:top w:val="single" w:color="000000" w:sz="8" w:space="0"/>
+              <w:left w:val="single" w:color="000000" w:sz="8" w:space="0"/>
+              <w:bottom w:val="single" w:color="000000" w:sz="8" w:space="0"/>
+              <w:right w:val="single" w:color="000000" w:sz="8" w:space="0"/>
+            </w:tcBorders>
+            <w:shd w:val="clear" w:color="auto" w:fill="000000"/>
+            <w:tcMar>
+              <w:top w:w="100" w:type="dxa"/>
+              <w:left w:w="100" w:type="dxa"/>
+              <w:bottom w:w="100" w:type="dxa"/>
+              <w:right w:w="100" w:type="dxa"/>
+            </w:tcMar>
+          </w:tcPr>
+          <w:p>
+            <w:pPr>
+              <w:widowControl w:val="0"/>
+              <w:pBdr>
+                <w:top w:val="none" w:color="000000" w:sz="0" w:space="0"/>
+                <w:left w:val="none" w:color="000000" w:sz="0" w:space="0"/>
+                <w:bottom w:val="none" w:color="000000" w:sz="0" w:space="0"/>
+                <w:right w:val="none" w:color="000000" w:sz="0" w:space="0"/>
+                <w:between w:val="none" w:color="000000" w:sz="0" w:space="0"/>
+              </w:pBdr>
+              <w:spacing w:before="0" w:after="0"/>
+              <w:jc w:val="center"/>
+              <w:rPr>
+                <w:rFonts w:ascii="Arial" w:hAnsi="Arial" w:eastAsia="Arial" w:cs="Arial"/>
+                <w:b/>
+                <w:color w:val="FFFFFF"/>
+                <w:sz w:val="22"/>
+                <w:szCs w:val="22"/>
+              </w:rPr>
+            </w:pPr>
+            <w:r>
+              <w:rPr>
+                <w:rFonts w:ascii="Arial" w:hAnsi="Arial" w:eastAsia="Arial" w:cs="Arial"/>
+                <w:b/>
+                <w:color w:val="FFFFFF"/>
+                <w:sz w:val="22"/>
+                <w:szCs w:val="22"/>
+                <w:rtl w:val="0"/>
+              </w:rPr>
+              <w:t>Campo</w:t>
+            </w:r>
+          </w:p>
+        </w:tc>
+        <w:tc>
+          <w:tcPr>
+            <w:tcBorders>
+              <w:top w:val="single" w:color="000000" w:sz="8" w:space="0"/>
+              <w:left w:val="single" w:color="000000" w:sz="8" w:space="0"/>
+              <w:bottom w:val="single" w:color="000000" w:sz="8" w:space="0"/>
+              <w:right w:val="single" w:color="000000" w:sz="8" w:space="0"/>
+            </w:tcBorders>
+            <w:shd w:val="clear" w:color="auto" w:fill="000000"/>
+            <w:tcMar>
+              <w:top w:w="100" w:type="dxa"/>
+              <w:left w:w="100" w:type="dxa"/>
+              <w:bottom w:w="100" w:type="dxa"/>
+              <w:right w:w="100" w:type="dxa"/>
+            </w:tcMar>
+          </w:tcPr>
+          <w:p>
+            <w:pPr>
+              <w:widowControl w:val="0"/>
+              <w:pBdr>
+                <w:top w:val="none" w:color="000000" w:sz="0" w:space="0"/>
+                <w:left w:val="none" w:color="000000" w:sz="0" w:space="0"/>
+                <w:bottom w:val="none" w:color="000000" w:sz="0" w:space="0"/>
+                <w:right w:val="none" w:color="000000" w:sz="0" w:space="0"/>
+                <w:between w:val="none" w:color="000000" w:sz="0" w:space="0"/>
+              </w:pBdr>
+              <w:spacing w:before="0" w:after="0"/>
+              <w:jc w:val="center"/>
+              <w:rPr>
+                <w:rFonts w:ascii="Arial" w:hAnsi="Arial" w:eastAsia="Arial" w:cs="Arial"/>
+                <w:b/>
+                <w:color w:val="FFFFFF"/>
+                <w:sz w:val="22"/>
+                <w:szCs w:val="22"/>
+              </w:rPr>
+            </w:pPr>
+            <w:r>
+              <w:rPr>
+                <w:rFonts w:ascii="Arial" w:hAnsi="Arial" w:eastAsia="Arial" w:cs="Arial"/>
+                <w:b/>
+                <w:color w:val="FFFFFF"/>
+                <w:sz w:val="22"/>
+                <w:szCs w:val="22"/>
+                <w:rtl w:val="0"/>
+              </w:rPr>
+              <w:t>Descrição</w:t>
+            </w:r>
+          </w:p>
+        </w:tc>
+      </w:tr>
+      <w:tr>
+        <w:tblPrEx>
+          <w:tblBorders>
+            <w:top w:val="single" w:color="000000" w:sz="8" w:space="0"/>
+            <w:left w:val="single" w:color="000000" w:sz="8" w:space="0"/>
+            <w:bottom w:val="single" w:color="000000" w:sz="8" w:space="0"/>
+            <w:right w:val="single" w:color="000000" w:sz="8" w:space="0"/>
+            <w:insideH w:val="single" w:color="000000" w:sz="8" w:space="0"/>
+            <w:insideV w:val="single" w:color="000000" w:sz="8" w:space="0"/>
+          </w:tblBorders>
+          <w:tblCellMar>
+            <w:top w:w="100" w:type="dxa"/>
+            <w:left w:w="100" w:type="dxa"/>
+            <w:bottom w:w="100" w:type="dxa"/>
+            <w:right w:w="100" w:type="dxa"/>
+          </w:tblCellMar>
+        </w:tblPrEx>
+        <w:tc>
+          <w:tcPr>
+            <w:tcBorders>
+              <w:top w:val="single" w:color="000000" w:sz="8" w:space="0"/>
+              <w:left w:val="single" w:color="000000" w:sz="8" w:space="0"/>
+              <w:bottom w:val="single" w:color="000000" w:sz="8" w:space="0"/>
+              <w:right w:val="single" w:color="000000" w:sz="8" w:space="0"/>
+            </w:tcBorders>
+            <w:shd w:val="clear" w:color="auto" w:fill="auto"/>
+            <w:tcMar>
+              <w:top w:w="100" w:type="dxa"/>
+              <w:left w:w="100" w:type="dxa"/>
+              <w:bottom w:w="100" w:type="dxa"/>
+              <w:right w:w="100" w:type="dxa"/>
+            </w:tcMar>
+          </w:tcPr>
+          <w:p>
+            <w:pPr>
+              <w:widowControl w:val="0"/>
+              <w:pBdr>
+                <w:top w:val="none" w:color="000000" w:sz="0" w:space="0"/>
+                <w:left w:val="none" w:color="000000" w:sz="0" w:space="0"/>
+                <w:bottom w:val="none" w:color="000000" w:sz="0" w:space="0"/>
+                <w:right w:val="none" w:color="000000" w:sz="0" w:space="0"/>
+                <w:between w:val="none" w:color="000000" w:sz="0" w:space="0"/>
+              </w:pBdr>
+              <w:spacing w:before="0" w:after="0"/>
+              <w:jc w:val="center"/>
+              <w:rPr>
+                <w:rFonts w:ascii="Arial" w:hAnsi="Arial" w:eastAsia="Arial" w:cs="Arial"/>
+                <w:sz w:val="22"/>
+                <w:szCs w:val="22"/>
+              </w:rPr>
+            </w:pPr>
+            <w:r>
+              <w:rPr>
+                <w:rFonts w:ascii="Arial" w:hAnsi="Arial" w:eastAsia="Arial" w:cs="Arial"/>
+                <w:sz w:val="22"/>
+                <w:szCs w:val="22"/>
+                <w:rtl w:val="0"/>
+              </w:rPr>
+              <w:t>* Título</w:t>
+            </w:r>
+          </w:p>
+        </w:tc>
+        <w:tc>
+          <w:tcPr>
+            <w:tcBorders>
+              <w:top w:val="single" w:color="000000" w:sz="8" w:space="0"/>
+              <w:left w:val="single" w:color="000000" w:sz="8" w:space="0"/>
+              <w:bottom w:val="single" w:color="000000" w:sz="8" w:space="0"/>
+              <w:right w:val="single" w:color="000000" w:sz="8" w:space="0"/>
+            </w:tcBorders>
+            <w:shd w:val="clear" w:color="auto" w:fill="auto"/>
+            <w:tcMar>
+              <w:top w:w="100" w:type="dxa"/>
+              <w:left w:w="100" w:type="dxa"/>
+              <w:bottom w:w="100" w:type="dxa"/>
+              <w:right w:w="100" w:type="dxa"/>
+            </w:tcMar>
+          </w:tcPr>
+          <w:p>
+            <w:pPr>
+              <w:widowControl w:val="0"/>
+              <w:pBdr>
+                <w:top w:val="none" w:color="000000" w:sz="0" w:space="0"/>
+                <w:left w:val="none" w:color="000000" w:sz="0" w:space="0"/>
+                <w:bottom w:val="none" w:color="000000" w:sz="0" w:space="0"/>
+                <w:right w:val="none" w:color="000000" w:sz="0" w:space="0"/>
+                <w:between w:val="none" w:color="000000" w:sz="0" w:space="0"/>
+              </w:pBdr>
+              <w:spacing w:before="0" w:after="0"/>
+              <w:jc w:val="center"/>
+              <w:rPr>
+                <w:rFonts w:ascii="Arial" w:hAnsi="Arial" w:eastAsia="Arial" w:cs="Arial"/>
+                <w:sz w:val="22"/>
+                <w:szCs w:val="22"/>
+              </w:rPr>
+            </w:pPr>
+            <w:r>
+              <w:rPr>
+                <w:rFonts w:ascii="Arial" w:hAnsi="Arial" w:eastAsia="Arial" w:cs="Arial"/>
+                <w:sz w:val="22"/>
+                <w:szCs w:val="22"/>
+                <w:rtl w:val="0"/>
+              </w:rPr>
+              <w:t>Título da atividade</w:t>
+            </w:r>
+          </w:p>
+        </w:tc>
+      </w:tr>
+      <w:tr>
+        <w:tblPrEx>
+          <w:tblBorders>
+            <w:top w:val="single" w:color="000000" w:sz="8" w:space="0"/>
+            <w:left w:val="single" w:color="000000" w:sz="8" w:space="0"/>
+            <w:bottom w:val="single" w:color="000000" w:sz="8" w:space="0"/>
+            <w:right w:val="single" w:color="000000" w:sz="8" w:space="0"/>
+            <w:insideH w:val="single" w:color="000000" w:sz="8" w:space="0"/>
+            <w:insideV w:val="single" w:color="000000" w:sz="8" w:space="0"/>
+          </w:tblBorders>
+          <w:tblCellMar>
+            <w:top w:w="100" w:type="dxa"/>
+            <w:left w:w="100" w:type="dxa"/>
+            <w:bottom w:w="100" w:type="dxa"/>
+            <w:right w:w="100" w:type="dxa"/>
+          </w:tblCellMar>
+        </w:tblPrEx>
+        <w:tc>
+          <w:tcPr>
+            <w:tcBorders>
+              <w:top w:val="single" w:color="000000" w:sz="8" w:space="0"/>
+              <w:left w:val="single" w:color="000000" w:sz="8" w:space="0"/>
+              <w:bottom w:val="single" w:color="000000" w:sz="8" w:space="0"/>
+              <w:right w:val="single" w:color="000000" w:sz="8" w:space="0"/>
+            </w:tcBorders>
+            <w:shd w:val="clear" w:color="auto" w:fill="auto"/>
+            <w:tcMar>
+              <w:top w:w="100" w:type="dxa"/>
+              <w:left w:w="100" w:type="dxa"/>
+              <w:bottom w:w="100" w:type="dxa"/>
+              <w:right w:w="100" w:type="dxa"/>
+            </w:tcMar>
+          </w:tcPr>
+          <w:p>
+            <w:pPr>
+              <w:widowControl w:val="0"/>
+              <w:pBdr>
+                <w:top w:val="none" w:color="000000" w:sz="0" w:space="0"/>
+                <w:left w:val="none" w:color="000000" w:sz="0" w:space="0"/>
+                <w:bottom w:val="none" w:color="000000" w:sz="0" w:space="0"/>
+                <w:right w:val="none" w:color="000000" w:sz="0" w:space="0"/>
+                <w:between w:val="none" w:color="000000" w:sz="0" w:space="0"/>
+              </w:pBdr>
+              <w:spacing w:before="0" w:after="0"/>
+              <w:jc w:val="center"/>
+              <w:rPr>
+                <w:rFonts w:ascii="Arial" w:hAnsi="Arial" w:eastAsia="Arial" w:cs="Arial"/>
+                <w:sz w:val="22"/>
+                <w:szCs w:val="22"/>
+              </w:rPr>
+            </w:pPr>
+            <w:r>
+              <w:rPr>
+                <w:rFonts w:ascii="Arial" w:hAnsi="Arial" w:eastAsia="Arial" w:cs="Arial"/>
+                <w:sz w:val="22"/>
+                <w:szCs w:val="22"/>
+                <w:rtl w:val="0"/>
+              </w:rPr>
+              <w:t xml:space="preserve"> *Tipo de Atividade</w:t>
+            </w:r>
+          </w:p>
+        </w:tc>
+        <w:tc>
+          <w:tcPr>
+            <w:tcBorders>
+              <w:top w:val="single" w:color="000000" w:sz="8" w:space="0"/>
+              <w:left w:val="single" w:color="000000" w:sz="8" w:space="0"/>
+              <w:bottom w:val="single" w:color="000000" w:sz="8" w:space="0"/>
+              <w:right w:val="single" w:color="000000" w:sz="8" w:space="0"/>
+            </w:tcBorders>
+            <w:shd w:val="clear" w:color="auto" w:fill="auto"/>
+            <w:tcMar>
+              <w:top w:w="100" w:type="dxa"/>
+              <w:left w:w="100" w:type="dxa"/>
+              <w:bottom w:w="100" w:type="dxa"/>
+              <w:right w:w="100" w:type="dxa"/>
+            </w:tcMar>
+          </w:tcPr>
+          <w:p>
+            <w:pPr>
+              <w:widowControl w:val="0"/>
+              <w:pBdr>
+                <w:top w:val="none" w:color="000000" w:sz="0" w:space="0"/>
+                <w:left w:val="none" w:color="000000" w:sz="0" w:space="0"/>
+                <w:bottom w:val="none" w:color="000000" w:sz="0" w:space="0"/>
+                <w:right w:val="none" w:color="000000" w:sz="0" w:space="0"/>
+                <w:between w:val="none" w:color="000000" w:sz="0" w:space="0"/>
+              </w:pBdr>
+              <w:spacing w:before="0" w:after="0"/>
+              <w:jc w:val="center"/>
+              <w:rPr>
+                <w:rFonts w:ascii="Arial" w:hAnsi="Arial" w:eastAsia="Arial" w:cs="Arial"/>
+                <w:sz w:val="22"/>
+                <w:szCs w:val="22"/>
+              </w:rPr>
+            </w:pPr>
+            <w:r>
+              <w:rPr>
+                <w:rFonts w:ascii="Arial" w:hAnsi="Arial" w:eastAsia="Arial" w:cs="Arial"/>
+                <w:sz w:val="22"/>
+                <w:szCs w:val="22"/>
+                <w:rtl w:val="0"/>
+              </w:rPr>
+              <w:t>Campo de escolha fechada que identifica o tipo de atividade:</w:t>
+            </w:r>
+          </w:p>
+          <w:p>
+            <w:pPr>
+              <w:widowControl w:val="0"/>
+              <w:numPr>
+                <w:ilvl w:val="0"/>
+                <w:numId w:val="18"/>
+              </w:numPr>
+              <w:pBdr>
+                <w:top w:val="none" w:color="000000" w:sz="0" w:space="0"/>
+                <w:left w:val="none" w:color="000000" w:sz="0" w:space="0"/>
+                <w:bottom w:val="none" w:color="000000" w:sz="0" w:space="0"/>
+                <w:right w:val="none" w:color="000000" w:sz="0" w:space="0"/>
+                <w:between w:val="none" w:color="000000" w:sz="0" w:space="0"/>
+              </w:pBdr>
+              <w:spacing w:before="0" w:after="0"/>
+              <w:ind w:left="720" w:hanging="360"/>
+              <w:jc w:val="center"/>
+              <w:rPr>
+                <w:rFonts w:ascii="Arial" w:hAnsi="Arial" w:eastAsia="Arial" w:cs="Arial"/>
+                <w:sz w:val="22"/>
+                <w:szCs w:val="22"/>
+              </w:rPr>
+            </w:pPr>
+            <w:r>
+              <w:rPr>
+                <w:rFonts w:ascii="Arial" w:hAnsi="Arial" w:eastAsia="Arial" w:cs="Arial"/>
+                <w:sz w:val="22"/>
+                <w:szCs w:val="22"/>
+                <w:rtl w:val="0"/>
+              </w:rPr>
+              <w:t>Única</w:t>
+            </w:r>
+          </w:p>
+          <w:p>
+            <w:pPr>
+              <w:widowControl w:val="0"/>
+              <w:numPr>
+                <w:ilvl w:val="0"/>
+                <w:numId w:val="18"/>
+              </w:numPr>
+              <w:pBdr>
+                <w:top w:val="none" w:color="000000" w:sz="0" w:space="0"/>
+                <w:left w:val="none" w:color="000000" w:sz="0" w:space="0"/>
+                <w:bottom w:val="none" w:color="000000" w:sz="0" w:space="0"/>
+                <w:right w:val="none" w:color="000000" w:sz="0" w:space="0"/>
+                <w:between w:val="none" w:color="000000" w:sz="0" w:space="0"/>
+              </w:pBdr>
+              <w:spacing w:before="0" w:after="0"/>
+              <w:ind w:left="720" w:hanging="360"/>
+              <w:jc w:val="center"/>
+              <w:rPr>
+                <w:rFonts w:ascii="Arial" w:hAnsi="Arial" w:eastAsia="Arial" w:cs="Arial"/>
+                <w:sz w:val="22"/>
+                <w:szCs w:val="22"/>
+              </w:rPr>
+            </w:pPr>
+            <w:r>
+              <w:rPr>
+                <w:rFonts w:ascii="Arial" w:hAnsi="Arial" w:eastAsia="Arial" w:cs="Arial"/>
+                <w:sz w:val="22"/>
+                <w:szCs w:val="22"/>
+                <w:rtl w:val="0"/>
+              </w:rPr>
+              <w:t>Iterativa</w:t>
+            </w:r>
+          </w:p>
+          <w:p>
+            <w:pPr>
+              <w:widowControl w:val="0"/>
+              <w:pBdr>
+                <w:top w:val="none" w:color="000000" w:sz="0" w:space="0"/>
+                <w:left w:val="none" w:color="000000" w:sz="0" w:space="0"/>
+                <w:bottom w:val="none" w:color="000000" w:sz="0" w:space="0"/>
+                <w:right w:val="none" w:color="000000" w:sz="0" w:space="0"/>
+                <w:between w:val="none" w:color="000000" w:sz="0" w:space="0"/>
+              </w:pBdr>
+              <w:spacing w:before="0" w:after="0"/>
+              <w:ind w:left="720" w:firstLine="0"/>
+              <w:jc w:val="center"/>
+              <w:rPr>
+                <w:rFonts w:ascii="Arial" w:hAnsi="Arial" w:eastAsia="Arial" w:cs="Arial"/>
+                <w:sz w:val="22"/>
+                <w:szCs w:val="22"/>
+              </w:rPr>
+            </w:pPr>
+            <w:r>
+              <w:rPr>
+                <w:rFonts w:ascii="Arial" w:hAnsi="Arial" w:eastAsia="Arial" w:cs="Arial"/>
+                <w:sz w:val="22"/>
+                <w:szCs w:val="22"/>
+                <w:rtl w:val="0"/>
+              </w:rPr>
+              <w:t>Default: Única</w:t>
+            </w:r>
+          </w:p>
+        </w:tc>
+      </w:tr>
+    </w:tbl>
+    <w:p>
+      <w:pPr>
+        <w:rPr>
+          <w:rFonts w:ascii="Arial" w:hAnsi="Arial" w:eastAsia="Arial" w:cs="Arial"/>
+          <w:sz w:val="22"/>
+          <w:szCs w:val="22"/>
+        </w:rPr>
+      </w:pPr>
+      <w:r>
+        <w:rPr>
+          <w:rFonts w:ascii="Arial" w:hAnsi="Arial" w:eastAsia="Arial" w:cs="Arial"/>
+          <w:sz w:val="22"/>
+          <w:szCs w:val="22"/>
+          <w:rtl w:val="0"/>
+        </w:rPr>
+        <w:t>O sistema retornará as atividades ordenadas em ordem alfabética da seguinte forma:</w:t>
+      </w:r>
+    </w:p>
+    <w:p>
+      <w:pPr>
+        <w:rPr>
+          <w:rFonts w:ascii="Arial" w:hAnsi="Arial" w:eastAsia="Arial" w:cs="Arial"/>
+          <w:sz w:val="22"/>
+          <w:szCs w:val="22"/>
+        </w:rPr>
+      </w:pPr>
+      <w:r>
+        <w:rPr>
+          <w:rFonts w:ascii="Arial" w:hAnsi="Arial" w:eastAsia="Arial" w:cs="Arial"/>
+          <w:sz w:val="22"/>
+          <w:szCs w:val="22"/>
+          <w:rtl w:val="0"/>
+        </w:rPr>
+        <w:t>&lt;Título&gt;, &lt;Data Inicial&gt;, &lt;Data Limite&gt;</w:t>
+      </w:r>
+    </w:p>
+    <w:p>
+      <w:pPr>
+        <w:rPr>
+          <w:rFonts w:ascii="Arial" w:hAnsi="Arial" w:eastAsia="Arial" w:cs="Arial"/>
+          <w:sz w:val="22"/>
+          <w:szCs w:val="22"/>
+        </w:rPr>
+      </w:pPr>
+    </w:p>
+    <w:p>
+      <w:pPr>
+        <w:pBdr>
+          <w:top w:val="none" w:color="000000" w:sz="0" w:space="0"/>
+          <w:left w:val="none" w:color="000000" w:sz="0" w:space="0"/>
+          <w:bottom w:val="none" w:color="000000" w:sz="0" w:space="0"/>
+          <w:right w:val="none" w:color="000000" w:sz="0" w:space="0"/>
+          <w:between w:val="none" w:color="000000" w:sz="0" w:space="0"/>
+        </w:pBdr>
+        <w:rPr>
+          <w:rFonts w:ascii="Arial" w:hAnsi="Arial" w:eastAsia="Arial" w:cs="Arial"/>
+          <w:sz w:val="22"/>
+          <w:szCs w:val="22"/>
+        </w:rPr>
+      </w:pPr>
+      <w:r>
+        <w:rPr>
+          <w:rFonts w:ascii="Arial" w:hAnsi="Arial" w:eastAsia="Arial" w:cs="Arial"/>
+          <w:b/>
+          <w:sz w:val="22"/>
+          <w:szCs w:val="22"/>
+          <w:rtl w:val="0"/>
+        </w:rPr>
+        <w:t xml:space="preserve">Prioridade: </w:t>
+      </w:r>
+      <w:r>
+        <w:rPr>
+          <w:rFonts w:ascii="Arial" w:hAnsi="Arial" w:eastAsia="Arial" w:cs="Arial"/>
+          <w:sz w:val="22"/>
+          <w:szCs w:val="22"/>
+          <w:rtl w:val="0"/>
+        </w:rPr>
+        <w:t>Essencial [ ]</w:t>
+      </w:r>
+      <w:r>
+        <w:rPr>
+          <w:rFonts w:ascii="Arial" w:hAnsi="Arial" w:eastAsia="Arial" w:cs="Arial"/>
+          <w:sz w:val="22"/>
+          <w:szCs w:val="22"/>
+          <w:rtl w:val="0"/>
+        </w:rPr>
+        <w:tab/>
+      </w:r>
+      <w:r>
+        <w:rPr>
+          <w:rFonts w:ascii="Arial" w:hAnsi="Arial" w:eastAsia="Arial" w:cs="Arial"/>
+          <w:sz w:val="22"/>
+          <w:szCs w:val="22"/>
+          <w:rtl w:val="0"/>
+        </w:rPr>
+        <w:tab/>
+      </w:r>
+      <w:r>
+        <w:rPr>
+          <w:rFonts w:ascii="Arial" w:hAnsi="Arial" w:eastAsia="Arial" w:cs="Arial"/>
+          <w:sz w:val="22"/>
+          <w:szCs w:val="22"/>
+          <w:rtl w:val="0"/>
+        </w:rPr>
+        <w:t xml:space="preserve">       Importante [X]</w:t>
+      </w:r>
+      <w:r>
+        <w:rPr>
+          <w:rFonts w:ascii="Arial" w:hAnsi="Arial" w:eastAsia="Arial" w:cs="Arial"/>
+          <w:sz w:val="22"/>
+          <w:szCs w:val="22"/>
+          <w:rtl w:val="0"/>
+        </w:rPr>
+        <w:tab/>
+      </w:r>
+      <w:r>
+        <w:rPr>
+          <w:rFonts w:ascii="Arial" w:hAnsi="Arial" w:eastAsia="Arial" w:cs="Arial"/>
+          <w:sz w:val="22"/>
+          <w:szCs w:val="22"/>
+          <w:rtl w:val="0"/>
+        </w:rPr>
+        <w:tab/>
+      </w:r>
+      <w:r>
+        <w:rPr>
+          <w:rFonts w:ascii="Arial" w:hAnsi="Arial" w:eastAsia="Arial" w:cs="Arial"/>
+          <w:sz w:val="22"/>
+          <w:szCs w:val="22"/>
+          <w:rtl w:val="0"/>
+        </w:rPr>
+        <w:tab/>
+      </w:r>
+      <w:r>
+        <w:rPr>
+          <w:rFonts w:ascii="Arial" w:hAnsi="Arial" w:eastAsia="Arial" w:cs="Arial"/>
+          <w:sz w:val="22"/>
+          <w:szCs w:val="22"/>
+          <w:rtl w:val="0"/>
+        </w:rPr>
+        <w:t>Desejável [ ]</w:t>
+      </w:r>
+    </w:p>
+    <w:p>
+      <w:pPr>
+        <w:pBdr>
+          <w:top w:val="none" w:color="000000" w:sz="0" w:space="0"/>
+          <w:left w:val="none" w:color="000000" w:sz="0" w:space="0"/>
+          <w:bottom w:val="none" w:color="000000" w:sz="0" w:space="0"/>
+          <w:right w:val="none" w:color="000000" w:sz="0" w:space="0"/>
+          <w:between w:val="none" w:color="000000" w:sz="0" w:space="0"/>
+        </w:pBdr>
+        <w:rPr>
+          <w:rFonts w:ascii="Arial" w:hAnsi="Arial" w:eastAsia="Arial" w:cs="Arial"/>
+          <w:sz w:val="22"/>
+          <w:szCs w:val="22"/>
+        </w:rPr>
+      </w:pPr>
+    </w:p>
+    <w:p>
+      <w:pPr>
+        <w:keepNext/>
+        <w:numPr>
+          <w:ilvl w:val="0"/>
+          <w:numId w:val="5"/>
+        </w:numPr>
+        <w:pBdr>
+          <w:top w:val="single" w:color="000000" w:sz="4" w:space="1"/>
+          <w:left w:val="none" w:color="000000" w:sz="0" w:space="0"/>
+          <w:bottom w:val="single" w:color="000000" w:sz="4" w:space="1"/>
+          <w:right w:val="none" w:color="000000" w:sz="0" w:space="0"/>
+          <w:between w:val="none" w:color="000000" w:sz="0" w:space="0"/>
+        </w:pBdr>
+        <w:spacing w:before="240" w:after="120"/>
+        <w:ind w:left="624"/>
+        <w:jc w:val="center"/>
+        <w:rPr>
+          <w:rFonts w:ascii="Arial" w:hAnsi="Arial" w:eastAsia="Arial" w:cs="Arial"/>
+          <w:b/>
+        </w:rPr>
+      </w:pPr>
+      <w:r>
+        <w:rPr>
+          <w:rFonts w:ascii="Arial" w:hAnsi="Arial" w:eastAsia="Arial" w:cs="Arial"/>
+          <w:b/>
+          <w:sz w:val="22"/>
+          <w:szCs w:val="22"/>
+          <w:rtl w:val="0"/>
+        </w:rPr>
+        <w:t xml:space="preserve"> &lt;Consultar Atividade de um IZZY&gt;</w:t>
+      </w:r>
+    </w:p>
+    <w:p>
+      <w:pPr>
+        <w:pBdr>
+          <w:top w:val="none" w:color="000000" w:sz="0" w:space="0"/>
+          <w:left w:val="none" w:color="000000" w:sz="0" w:space="0"/>
+          <w:bottom w:val="none" w:color="000000" w:sz="0" w:space="0"/>
+          <w:right w:val="none" w:color="000000" w:sz="0" w:space="0"/>
+          <w:between w:val="none" w:color="000000" w:sz="0" w:space="0"/>
+        </w:pBdr>
+        <w:rPr>
+          <w:rFonts w:ascii="Arial" w:hAnsi="Arial" w:eastAsia="Arial" w:cs="Arial"/>
+          <w:sz w:val="22"/>
+          <w:szCs w:val="22"/>
+        </w:rPr>
+      </w:pPr>
+      <w:r>
+        <w:rPr>
+          <w:rFonts w:ascii="Arial" w:hAnsi="Arial" w:eastAsia="Arial" w:cs="Arial"/>
+          <w:b/>
+          <w:sz w:val="22"/>
+          <w:szCs w:val="22"/>
+          <w:rtl w:val="0"/>
+        </w:rPr>
+        <w:t xml:space="preserve">Atores: </w:t>
+      </w:r>
+      <w:r>
+        <w:rPr>
+          <w:rFonts w:ascii="Arial" w:hAnsi="Arial" w:eastAsia="Arial" w:cs="Arial"/>
+          <w:sz w:val="22"/>
+          <w:szCs w:val="22"/>
+          <w:rtl w:val="0"/>
+        </w:rPr>
+        <w:t>Usuário (responsável pelo IZZY)</w:t>
+      </w:r>
+    </w:p>
+    <w:p>
+      <w:pPr>
+        <w:rPr>
+          <w:rFonts w:ascii="Arial" w:hAnsi="Arial" w:eastAsia="Arial" w:cs="Arial"/>
+          <w:sz w:val="22"/>
+          <w:szCs w:val="22"/>
+        </w:rPr>
+      </w:pPr>
+      <w:r>
+        <w:rPr>
+          <w:rFonts w:ascii="Arial" w:hAnsi="Arial" w:eastAsia="Arial" w:cs="Arial"/>
+          <w:sz w:val="22"/>
+          <w:szCs w:val="22"/>
+          <w:rtl w:val="0"/>
+        </w:rPr>
+        <w:t xml:space="preserve">Este requisito começa quando o ator deseja visualizar uma atividade cadastrada no sistema. Para isso, ele deve selecionar uma atividade retornada pelo </w:t>
+      </w:r>
+      <w:r>
+        <w:rPr>
+          <w:rFonts w:ascii="Arial" w:hAnsi="Arial" w:eastAsia="Arial" w:cs="Arial"/>
+          <w:b/>
+          <w:sz w:val="22"/>
+          <w:szCs w:val="22"/>
+          <w:rtl w:val="0"/>
+        </w:rPr>
+        <w:t>[RF20]</w:t>
+      </w:r>
+      <w:r>
+        <w:rPr>
+          <w:rFonts w:ascii="Arial" w:hAnsi="Arial" w:eastAsia="Arial" w:cs="Arial"/>
+          <w:sz w:val="22"/>
+          <w:szCs w:val="22"/>
+          <w:rtl w:val="0"/>
+        </w:rPr>
+        <w:t xml:space="preserve">. O sistema retornará os atributos da Tabela 4 exceto pelo atributo </w:t>
+      </w:r>
+      <w:r>
+        <w:rPr>
+          <w:rFonts w:ascii="Arial" w:hAnsi="Arial" w:eastAsia="Arial" w:cs="Arial"/>
+          <w:b/>
+          <w:i/>
+          <w:sz w:val="22"/>
+          <w:szCs w:val="22"/>
+          <w:rtl w:val="0"/>
+        </w:rPr>
+        <w:t xml:space="preserve">Código </w:t>
+      </w:r>
+      <w:r>
+        <w:rPr>
+          <w:rFonts w:ascii="Arial" w:hAnsi="Arial" w:eastAsia="Arial" w:cs="Arial"/>
+          <w:sz w:val="22"/>
+          <w:szCs w:val="22"/>
+          <w:rtl w:val="0"/>
+        </w:rPr>
+        <w:t>e</w:t>
+      </w:r>
+      <w:r>
+        <w:rPr>
+          <w:rFonts w:ascii="Arial" w:hAnsi="Arial" w:eastAsia="Arial" w:cs="Arial"/>
+          <w:b/>
+          <w:i/>
+          <w:sz w:val="22"/>
+          <w:szCs w:val="22"/>
+          <w:rtl w:val="0"/>
+        </w:rPr>
+        <w:t xml:space="preserve"> Status</w:t>
+      </w:r>
+      <w:r>
+        <w:rPr>
+          <w:rFonts w:ascii="Arial" w:hAnsi="Arial" w:eastAsia="Arial" w:cs="Arial"/>
+          <w:sz w:val="22"/>
+          <w:szCs w:val="22"/>
+          <w:rtl w:val="0"/>
+        </w:rPr>
+        <w:t>.</w:t>
+      </w:r>
+    </w:p>
+    <w:p>
+      <w:pPr>
+        <w:rPr>
+          <w:rFonts w:ascii="Arial" w:hAnsi="Arial" w:eastAsia="Arial" w:cs="Arial"/>
+          <w:sz w:val="16"/>
+          <w:szCs w:val="16"/>
+        </w:rPr>
+      </w:pPr>
+    </w:p>
+    <w:p>
+      <w:pPr>
+        <w:rPr>
+          <w:rFonts w:ascii="Arial" w:hAnsi="Arial" w:eastAsia="Arial" w:cs="Arial"/>
+          <w:sz w:val="22"/>
+          <w:szCs w:val="22"/>
+        </w:rPr>
+      </w:pPr>
+      <w:r>
+        <w:rPr>
+          <w:rFonts w:ascii="Arial" w:hAnsi="Arial" w:eastAsia="Arial" w:cs="Arial"/>
+          <w:b/>
+          <w:sz w:val="22"/>
+          <w:szCs w:val="22"/>
+          <w:rtl w:val="0"/>
+        </w:rPr>
+        <w:t xml:space="preserve">Prioridade: </w:t>
+      </w:r>
+      <w:r>
+        <w:rPr>
+          <w:rFonts w:ascii="Arial" w:hAnsi="Arial" w:eastAsia="Arial" w:cs="Arial"/>
+          <w:sz w:val="22"/>
+          <w:szCs w:val="22"/>
+          <w:rtl w:val="0"/>
+        </w:rPr>
+        <w:t>Essencial [X]</w:t>
+      </w:r>
+      <w:r>
+        <w:rPr>
+          <w:rFonts w:ascii="Arial" w:hAnsi="Arial" w:eastAsia="Arial" w:cs="Arial"/>
+          <w:sz w:val="22"/>
+          <w:szCs w:val="22"/>
+          <w:rtl w:val="0"/>
+        </w:rPr>
+        <w:tab/>
+      </w:r>
+      <w:r>
+        <w:rPr>
+          <w:rFonts w:ascii="Arial" w:hAnsi="Arial" w:eastAsia="Arial" w:cs="Arial"/>
+          <w:sz w:val="22"/>
+          <w:szCs w:val="22"/>
+          <w:rtl w:val="0"/>
+        </w:rPr>
+        <w:tab/>
+      </w:r>
+      <w:r>
+        <w:rPr>
+          <w:rFonts w:ascii="Arial" w:hAnsi="Arial" w:eastAsia="Arial" w:cs="Arial"/>
+          <w:sz w:val="22"/>
+          <w:szCs w:val="22"/>
+          <w:rtl w:val="0"/>
+        </w:rPr>
+        <w:t xml:space="preserve">       Importante [ ]</w:t>
+      </w:r>
+      <w:r>
+        <w:rPr>
+          <w:rFonts w:ascii="Arial" w:hAnsi="Arial" w:eastAsia="Arial" w:cs="Arial"/>
+          <w:sz w:val="22"/>
+          <w:szCs w:val="22"/>
+          <w:rtl w:val="0"/>
+        </w:rPr>
+        <w:tab/>
+      </w:r>
+      <w:r>
+        <w:rPr>
+          <w:rFonts w:ascii="Arial" w:hAnsi="Arial" w:eastAsia="Arial" w:cs="Arial"/>
+          <w:sz w:val="22"/>
+          <w:szCs w:val="22"/>
+          <w:rtl w:val="0"/>
+        </w:rPr>
+        <w:tab/>
+      </w:r>
+      <w:r>
+        <w:rPr>
+          <w:rFonts w:ascii="Arial" w:hAnsi="Arial" w:eastAsia="Arial" w:cs="Arial"/>
+          <w:sz w:val="22"/>
+          <w:szCs w:val="22"/>
+          <w:rtl w:val="0"/>
+        </w:rPr>
+        <w:tab/>
+      </w:r>
+      <w:r>
+        <w:rPr>
+          <w:rFonts w:ascii="Arial" w:hAnsi="Arial" w:eastAsia="Arial" w:cs="Arial"/>
+          <w:sz w:val="22"/>
+          <w:szCs w:val="22"/>
+          <w:rtl w:val="0"/>
+        </w:rPr>
+        <w:t>Desejável [ ]</w:t>
+      </w:r>
+    </w:p>
+    <w:p>
+      <w:pPr>
+        <w:rPr>
+          <w:rFonts w:ascii="Arial" w:hAnsi="Arial" w:eastAsia="Arial" w:cs="Arial"/>
+          <w:sz w:val="22"/>
+          <w:szCs w:val="22"/>
+        </w:rPr>
+      </w:pPr>
+    </w:p>
+    <w:p>
+      <w:pPr>
+        <w:rPr>
+          <w:rFonts w:ascii="Arial" w:hAnsi="Arial" w:eastAsia="Arial" w:cs="Arial"/>
+          <w:sz w:val="22"/>
+          <w:szCs w:val="22"/>
+        </w:rPr>
+      </w:pPr>
+    </w:p>
+    <w:p>
+      <w:pPr>
+        <w:rPr>
+          <w:rFonts w:ascii="Arial" w:hAnsi="Arial" w:eastAsia="Arial" w:cs="Arial"/>
+          <w:sz w:val="22"/>
+          <w:szCs w:val="22"/>
+        </w:rPr>
+      </w:pPr>
+    </w:p>
+    <w:p>
+      <w:pPr>
+        <w:rPr>
+          <w:rFonts w:ascii="Arial" w:hAnsi="Arial" w:eastAsia="Arial" w:cs="Arial"/>
+          <w:sz w:val="16"/>
+          <w:szCs w:val="16"/>
+        </w:rPr>
+      </w:pPr>
+    </w:p>
+    <w:p>
+      <w:pPr>
+        <w:keepNext/>
+        <w:numPr>
+          <w:ilvl w:val="0"/>
+          <w:numId w:val="5"/>
+        </w:numPr>
+        <w:pBdr>
+          <w:top w:val="single" w:color="000000" w:sz="4" w:space="1"/>
+          <w:left w:val="none" w:color="000000" w:sz="0" w:space="0"/>
+          <w:bottom w:val="single" w:color="000000" w:sz="4" w:space="1"/>
+          <w:right w:val="none" w:color="000000" w:sz="0" w:space="0"/>
+          <w:between w:val="none" w:color="000000" w:sz="0" w:space="0"/>
+        </w:pBdr>
+        <w:spacing w:before="240" w:after="120"/>
+        <w:ind w:left="624"/>
+        <w:jc w:val="center"/>
+        <w:rPr>
+          <w:rFonts w:ascii="Arial" w:hAnsi="Arial" w:eastAsia="Arial" w:cs="Arial"/>
+          <w:b/>
+        </w:rPr>
+      </w:pPr>
+      <w:r>
+        <w:rPr>
+          <w:rFonts w:ascii="Arial" w:hAnsi="Arial" w:eastAsia="Arial" w:cs="Arial"/>
+          <w:b/>
+          <w:sz w:val="22"/>
+          <w:szCs w:val="22"/>
+          <w:rtl w:val="0"/>
+        </w:rPr>
+        <w:t xml:space="preserve"> &lt;Remover Atividade&gt;</w:t>
+      </w:r>
+    </w:p>
+    <w:p>
+      <w:pPr>
+        <w:rPr>
+          <w:rFonts w:ascii="Arial" w:hAnsi="Arial" w:eastAsia="Arial" w:cs="Arial"/>
+          <w:sz w:val="22"/>
+          <w:szCs w:val="22"/>
+        </w:rPr>
+      </w:pPr>
+      <w:r>
+        <w:rPr>
+          <w:rFonts w:ascii="Arial" w:hAnsi="Arial" w:eastAsia="Arial" w:cs="Arial"/>
+          <w:b/>
+          <w:sz w:val="22"/>
+          <w:szCs w:val="22"/>
+          <w:rtl w:val="0"/>
+        </w:rPr>
+        <w:t xml:space="preserve">Atores: </w:t>
+      </w:r>
+      <w:r>
+        <w:rPr>
+          <w:rFonts w:ascii="Arial" w:hAnsi="Arial" w:eastAsia="Arial" w:cs="Arial"/>
+          <w:sz w:val="22"/>
+          <w:szCs w:val="22"/>
+          <w:rtl w:val="0"/>
+        </w:rPr>
+        <w:t>Usuário (responsável pelo IZZY)</w:t>
+      </w:r>
+    </w:p>
+    <w:p>
+      <w:pPr>
+        <w:rPr>
+          <w:rFonts w:ascii="Arial" w:hAnsi="Arial" w:eastAsia="Arial" w:cs="Arial"/>
+          <w:sz w:val="22"/>
+          <w:szCs w:val="22"/>
+        </w:rPr>
+      </w:pPr>
+      <w:r>
+        <w:rPr>
+          <w:rFonts w:ascii="Arial" w:hAnsi="Arial" w:eastAsia="Arial" w:cs="Arial"/>
+          <w:sz w:val="22"/>
+          <w:szCs w:val="22"/>
+          <w:rtl w:val="0"/>
+        </w:rPr>
+        <w:t xml:space="preserve">Este requisito começa quando o ator deseja excluir uma atividade cadastrada em um IZZY. </w:t>
+      </w:r>
+    </w:p>
+    <w:p>
+      <w:pPr>
+        <w:rPr>
+          <w:rFonts w:ascii="Arial" w:hAnsi="Arial" w:eastAsia="Arial" w:cs="Arial"/>
+          <w:sz w:val="16"/>
+          <w:szCs w:val="16"/>
+        </w:rPr>
+      </w:pPr>
+    </w:p>
+    <w:p>
+      <w:pPr>
+        <w:rPr>
+          <w:rFonts w:ascii="Arial" w:hAnsi="Arial" w:eastAsia="Arial" w:cs="Arial"/>
+          <w:sz w:val="22"/>
+          <w:szCs w:val="22"/>
+        </w:rPr>
+      </w:pPr>
+      <w:r>
+        <w:rPr>
+          <w:rFonts w:ascii="Arial" w:hAnsi="Arial" w:eastAsia="Arial" w:cs="Arial"/>
+          <w:sz w:val="22"/>
+          <w:szCs w:val="22"/>
+          <w:rtl w:val="0"/>
+        </w:rPr>
+        <w:t>Regra de negócio:</w:t>
+      </w:r>
+    </w:p>
+    <w:p>
+      <w:pPr>
+        <w:numPr>
+          <w:ilvl w:val="0"/>
+          <w:numId w:val="20"/>
+        </w:numPr>
+        <w:ind w:left="720" w:hanging="360"/>
+        <w:rPr>
+          <w:rFonts w:ascii="Arial" w:hAnsi="Arial" w:eastAsia="Arial" w:cs="Arial"/>
+          <w:sz w:val="22"/>
+          <w:szCs w:val="22"/>
+          <w:u w:val="none"/>
+        </w:rPr>
+      </w:pPr>
+      <w:r>
+        <w:rPr>
+          <w:rFonts w:ascii="Arial" w:hAnsi="Arial" w:eastAsia="Arial" w:cs="Arial"/>
+          <w:sz w:val="22"/>
+          <w:szCs w:val="22"/>
+          <w:rtl w:val="0"/>
+        </w:rPr>
+        <w:t xml:space="preserve">Somente atividades que não possuem uma </w:t>
+      </w:r>
+      <w:r>
+        <w:rPr>
+          <w:rFonts w:ascii="Arial" w:hAnsi="Arial" w:eastAsia="Arial" w:cs="Arial"/>
+          <w:b/>
+          <w:i/>
+          <w:sz w:val="22"/>
+          <w:szCs w:val="22"/>
+          <w:rtl w:val="0"/>
+        </w:rPr>
+        <w:t xml:space="preserve">Data Final </w:t>
+      </w:r>
+      <w:r>
+        <w:rPr>
+          <w:rFonts w:ascii="Arial" w:hAnsi="Arial" w:eastAsia="Arial" w:cs="Arial"/>
+          <w:sz w:val="22"/>
+          <w:szCs w:val="22"/>
+          <w:rtl w:val="0"/>
+        </w:rPr>
+        <w:t xml:space="preserve">ou que possuam sua </w:t>
+      </w:r>
+      <w:r>
+        <w:rPr>
+          <w:rFonts w:ascii="Arial" w:hAnsi="Arial" w:eastAsia="Arial" w:cs="Arial"/>
+          <w:b/>
+          <w:i/>
+          <w:sz w:val="22"/>
+          <w:szCs w:val="22"/>
+          <w:rtl w:val="0"/>
+        </w:rPr>
+        <w:t xml:space="preserve">Data Limite </w:t>
+      </w:r>
+      <w:r>
+        <w:rPr>
+          <w:rFonts w:ascii="Arial" w:hAnsi="Arial" w:eastAsia="Arial" w:cs="Arial"/>
+          <w:sz w:val="22"/>
+          <w:szCs w:val="22"/>
+          <w:rtl w:val="0"/>
+        </w:rPr>
+        <w:t>menor que a data atual podem ser removidas.</w:t>
+      </w:r>
+    </w:p>
+    <w:p>
+      <w:pPr>
+        <w:rPr>
+          <w:rFonts w:ascii="Arial" w:hAnsi="Arial" w:eastAsia="Arial" w:cs="Arial"/>
+          <w:sz w:val="16"/>
+          <w:szCs w:val="16"/>
+        </w:rPr>
+      </w:pPr>
+    </w:p>
+    <w:p>
+      <w:r>
+        <w:rPr>
+          <w:rFonts w:ascii="Arial" w:hAnsi="Arial" w:eastAsia="Arial" w:cs="Arial"/>
+          <w:b/>
+          <w:sz w:val="22"/>
+          <w:szCs w:val="22"/>
+          <w:rtl w:val="0"/>
+        </w:rPr>
+        <w:t xml:space="preserve">Prioridade: </w:t>
+      </w:r>
+      <w:r>
+        <w:rPr>
+          <w:rFonts w:ascii="Arial" w:hAnsi="Arial" w:eastAsia="Arial" w:cs="Arial"/>
+          <w:sz w:val="22"/>
+          <w:szCs w:val="22"/>
+          <w:rtl w:val="0"/>
+        </w:rPr>
+        <w:t>Essencial [ ]</w:t>
+      </w:r>
+      <w:r>
+        <w:rPr>
+          <w:rFonts w:ascii="Arial" w:hAnsi="Arial" w:eastAsia="Arial" w:cs="Arial"/>
+          <w:sz w:val="22"/>
+          <w:szCs w:val="22"/>
+          <w:rtl w:val="0"/>
+        </w:rPr>
+        <w:tab/>
+      </w:r>
+      <w:r>
+        <w:rPr>
+          <w:rFonts w:ascii="Arial" w:hAnsi="Arial" w:eastAsia="Arial" w:cs="Arial"/>
+          <w:sz w:val="22"/>
+          <w:szCs w:val="22"/>
+          <w:rtl w:val="0"/>
+        </w:rPr>
+        <w:tab/>
+      </w:r>
+      <w:r>
+        <w:rPr>
+          <w:rFonts w:ascii="Arial" w:hAnsi="Arial" w:eastAsia="Arial" w:cs="Arial"/>
+          <w:sz w:val="22"/>
+          <w:szCs w:val="22"/>
+          <w:rtl w:val="0"/>
+        </w:rPr>
+        <w:t xml:space="preserve">       Importante [ ]</w:t>
+      </w:r>
+      <w:r>
+        <w:rPr>
+          <w:rFonts w:ascii="Arial" w:hAnsi="Arial" w:eastAsia="Arial" w:cs="Arial"/>
+          <w:sz w:val="22"/>
+          <w:szCs w:val="22"/>
+          <w:rtl w:val="0"/>
+        </w:rPr>
+        <w:tab/>
+      </w:r>
+      <w:r>
+        <w:rPr>
+          <w:rFonts w:ascii="Arial" w:hAnsi="Arial" w:eastAsia="Arial" w:cs="Arial"/>
+          <w:sz w:val="22"/>
+          <w:szCs w:val="22"/>
+          <w:rtl w:val="0"/>
+        </w:rPr>
+        <w:tab/>
+      </w:r>
+      <w:r>
+        <w:rPr>
+          <w:rFonts w:ascii="Arial" w:hAnsi="Arial" w:eastAsia="Arial" w:cs="Arial"/>
+          <w:sz w:val="22"/>
+          <w:szCs w:val="22"/>
+          <w:rtl w:val="0"/>
+        </w:rPr>
+        <w:tab/>
+      </w:r>
+      <w:r>
+        <w:rPr>
+          <w:rFonts w:ascii="Arial" w:hAnsi="Arial" w:eastAsia="Arial" w:cs="Arial"/>
+          <w:sz w:val="22"/>
+          <w:szCs w:val="22"/>
+          <w:rtl w:val="0"/>
+        </w:rPr>
+        <w:t>Desejável [X]</w:t>
+      </w:r>
+    </w:p>
+    <w:p/>
+    <w:p>
+      <w:pPr>
+        <w:keepNext/>
+        <w:numPr>
+          <w:ilvl w:val="0"/>
+          <w:numId w:val="5"/>
+        </w:numPr>
+        <w:pBdr>
+          <w:top w:val="single" w:color="000000" w:sz="4" w:space="1"/>
+          <w:bottom w:val="single" w:color="000000" w:sz="4" w:space="1"/>
+        </w:pBdr>
+        <w:spacing w:before="240" w:after="120"/>
+        <w:ind w:left="624"/>
+        <w:jc w:val="center"/>
+        <w:rPr>
+          <w:rFonts w:ascii="Arial" w:hAnsi="Arial" w:eastAsia="Arial" w:cs="Arial"/>
+          <w:b/>
+        </w:rPr>
+      </w:pPr>
+      <w:r>
+        <w:rPr>
+          <w:rFonts w:ascii="Arial" w:hAnsi="Arial" w:eastAsia="Arial" w:cs="Arial"/>
+          <w:b/>
+          <w:sz w:val="22"/>
+          <w:szCs w:val="22"/>
+          <w:rtl w:val="0"/>
+        </w:rPr>
+        <w:t xml:space="preserve"> &lt;Atualizar Status de Atividade&gt;</w:t>
+      </w:r>
+    </w:p>
+    <w:p>
+      <w:pPr>
+        <w:rPr>
+          <w:rFonts w:ascii="Arial" w:hAnsi="Arial" w:eastAsia="Arial" w:cs="Arial"/>
+          <w:sz w:val="22"/>
+          <w:szCs w:val="22"/>
+        </w:rPr>
+      </w:pPr>
+      <w:r>
+        <w:rPr>
+          <w:rFonts w:ascii="Arial" w:hAnsi="Arial" w:eastAsia="Arial" w:cs="Arial"/>
+          <w:b/>
+          <w:sz w:val="22"/>
+          <w:szCs w:val="22"/>
+          <w:rtl w:val="0"/>
+        </w:rPr>
+        <w:t xml:space="preserve">Atores: </w:t>
+      </w:r>
+      <w:r>
+        <w:rPr>
+          <w:rFonts w:ascii="Arial" w:hAnsi="Arial" w:eastAsia="Arial" w:cs="Arial"/>
+          <w:sz w:val="22"/>
+          <w:szCs w:val="22"/>
+          <w:rtl w:val="0"/>
+        </w:rPr>
+        <w:t>Usuário (responsável pela atividade)</w:t>
+      </w:r>
+    </w:p>
+    <w:p>
+      <w:pPr>
+        <w:rPr>
+          <w:rFonts w:ascii="Arial" w:hAnsi="Arial" w:eastAsia="Arial" w:cs="Arial"/>
+          <w:sz w:val="22"/>
+          <w:szCs w:val="22"/>
+        </w:rPr>
+      </w:pPr>
+      <w:r>
+        <w:rPr>
+          <w:rFonts w:ascii="Arial" w:hAnsi="Arial" w:eastAsia="Arial" w:cs="Arial"/>
+          <w:sz w:val="22"/>
+          <w:szCs w:val="22"/>
+          <w:rtl w:val="0"/>
+        </w:rPr>
+        <w:t xml:space="preserve">Este requisito começa quando o ator deseja atualizar o status de uma atividade. Inicialmente todas as atividades do usuário são marcadas como </w:t>
+      </w:r>
+      <w:r>
+        <w:rPr>
+          <w:rFonts w:ascii="Arial" w:hAnsi="Arial" w:eastAsia="Arial" w:cs="Arial"/>
+          <w:i/>
+          <w:sz w:val="22"/>
+          <w:szCs w:val="22"/>
+          <w:rtl w:val="0"/>
+        </w:rPr>
+        <w:t>Pendente</w:t>
+      </w:r>
+      <w:r>
+        <w:rPr>
+          <w:rFonts w:ascii="Arial" w:hAnsi="Arial" w:eastAsia="Arial" w:cs="Arial"/>
+          <w:sz w:val="22"/>
+          <w:szCs w:val="22"/>
+          <w:rtl w:val="0"/>
+        </w:rPr>
+        <w:t xml:space="preserve">. Os valores disponíveis para atualização estão descritos na tabela </w:t>
+      </w:r>
+      <w:r>
+        <w:rPr>
+          <w:rFonts w:hint="default" w:ascii="Arial" w:hAnsi="Arial" w:eastAsia="Arial" w:cs="Arial"/>
+          <w:sz w:val="22"/>
+          <w:szCs w:val="22"/>
+          <w:rtl w:val="0"/>
+          <w:lang w:val="pt-BR"/>
+        </w:rPr>
+        <w:t>8</w:t>
+      </w:r>
+      <w:r>
+        <w:rPr>
+          <w:rFonts w:ascii="Arial" w:hAnsi="Arial" w:eastAsia="Arial" w:cs="Arial"/>
+          <w:sz w:val="22"/>
+          <w:szCs w:val="22"/>
+          <w:rtl w:val="0"/>
+        </w:rPr>
+        <w:t>.</w:t>
+      </w:r>
+    </w:p>
+    <w:p>
+      <w:pPr>
+        <w:pBdr>
+          <w:top w:val="none" w:color="000000" w:sz="0" w:space="0"/>
+          <w:left w:val="none" w:color="000000" w:sz="0" w:space="0"/>
+          <w:bottom w:val="none" w:color="000000" w:sz="0" w:space="0"/>
+          <w:right w:val="none" w:color="000000" w:sz="0" w:space="0"/>
+          <w:between w:val="none" w:color="000000" w:sz="0" w:space="0"/>
+        </w:pBdr>
+        <w:jc w:val="center"/>
+        <w:rPr>
+          <w:rFonts w:ascii="Arial" w:hAnsi="Arial" w:eastAsia="Arial" w:cs="Arial"/>
+          <w:sz w:val="22"/>
+          <w:szCs w:val="22"/>
+        </w:rPr>
+      </w:pPr>
+      <w:r>
+        <w:rPr>
+          <w:rFonts w:ascii="Arial" w:hAnsi="Arial" w:eastAsia="Arial" w:cs="Arial"/>
+          <w:sz w:val="22"/>
+          <w:szCs w:val="22"/>
+          <w:rtl w:val="0"/>
+        </w:rPr>
+        <w:t xml:space="preserve">Tabela </w:t>
+      </w:r>
+      <w:r>
+        <w:rPr>
+          <w:rFonts w:hint="default" w:ascii="Arial" w:hAnsi="Arial" w:eastAsia="Arial" w:cs="Arial"/>
+          <w:sz w:val="22"/>
+          <w:szCs w:val="22"/>
+          <w:rtl w:val="0"/>
+          <w:lang w:val="pt-BR"/>
+        </w:rPr>
+        <w:t>8</w:t>
+      </w:r>
+      <w:r>
+        <w:rPr>
+          <w:rFonts w:ascii="Arial" w:hAnsi="Arial" w:eastAsia="Arial" w:cs="Arial"/>
+          <w:sz w:val="22"/>
+          <w:szCs w:val="22"/>
+          <w:rtl w:val="0"/>
+        </w:rPr>
+        <w:t xml:space="preserve"> - Valores de Status de uma Atividade.</w:t>
+      </w:r>
+    </w:p>
+    <w:tbl>
+      <w:tblPr>
+        <w:tblStyle w:val="21"/>
+        <w:tblW w:w="9070" w:type="dxa"/>
+        <w:tblInd w:w="0" w:type="dxa"/>
+        <w:tblBorders>
+          <w:top w:val="single" w:color="000000" w:sz="8" w:space="0"/>
+          <w:left w:val="single" w:color="000000" w:sz="8" w:space="0"/>
+          <w:bottom w:val="single" w:color="000000" w:sz="8" w:space="0"/>
+          <w:right w:val="single" w:color="000000" w:sz="8" w:space="0"/>
+          <w:insideH w:val="single" w:color="000000" w:sz="8" w:space="0"/>
+          <w:insideV w:val="single" w:color="000000" w:sz="8" w:space="0"/>
+        </w:tblBorders>
+        <w:tblLayout w:type="fixed"/>
+        <w:tblCellMar>
+          <w:top w:w="100" w:type="dxa"/>
+          <w:left w:w="100" w:type="dxa"/>
+          <w:bottom w:w="100" w:type="dxa"/>
+          <w:right w:w="100" w:type="dxa"/>
+        </w:tblCellMar>
+      </w:tblPr>
+      <w:tblGrid>
+        <w:gridCol w:w="4535"/>
+        <w:gridCol w:w="4535"/>
+      </w:tblGrid>
+      <w:tr>
+        <w:tblPrEx>
+          <w:tblBorders>
+            <w:top w:val="single" w:color="000000" w:sz="8" w:space="0"/>
+            <w:left w:val="single" w:color="000000" w:sz="8" w:space="0"/>
+            <w:bottom w:val="single" w:color="000000" w:sz="8" w:space="0"/>
+            <w:right w:val="single" w:color="000000" w:sz="8" w:space="0"/>
+            <w:insideH w:val="single" w:color="000000" w:sz="8" w:space="0"/>
+            <w:insideV w:val="single" w:color="000000" w:sz="8" w:space="0"/>
+          </w:tblBorders>
+          <w:tblCellMar>
+            <w:top w:w="100" w:type="dxa"/>
+            <w:left w:w="100" w:type="dxa"/>
+            <w:bottom w:w="100" w:type="dxa"/>
+            <w:right w:w="100" w:type="dxa"/>
+          </w:tblCellMar>
         </w:tblPrEx>
         <w:tc>
           <w:tcPr>
@@ -18491,7 +19622,7 @@
       <w:pPr>
         <w:numPr>
           <w:ilvl w:val="0"/>
-          <w:numId w:val="20"/>
+          <w:numId w:val="21"/>
         </w:numPr>
         <w:spacing w:after="0" w:afterAutospacing="0"/>
         <w:ind w:left="720" w:hanging="360"/>
@@ -18555,7 +19686,7 @@
       <w:pPr>
         <w:numPr>
           <w:ilvl w:val="0"/>
-          <w:numId w:val="20"/>
+          <w:numId w:val="21"/>
         </w:numPr>
         <w:spacing w:before="0" w:beforeAutospacing="0"/>
         <w:ind w:left="720" w:hanging="360"/>
@@ -19668,7 +20799,26 @@
           <w:szCs w:val="22"/>
           <w:rtl w:val="0"/>
         </w:rPr>
-        <w:t>Este requisito começa quando o ator deseja visualizar seu relatório de atividades, mostrando quantas atividades foram concluídas ou não concluídas por ele. Para isso, ele deve preencher os dados da tabela 8.</w:t>
+        <w:t xml:space="preserve">Este requisito começa quando o ator deseja visualizar seu relatório de atividades, mostrando quantas atividades foram concluídas ou não concluídas por ele. Para isso, ele deve preencher os dados da tabela </w:t>
+      </w:r>
+      <w:r>
+        <w:rPr>
+          <w:rFonts w:hint="default" w:ascii="Arial" w:hAnsi="Arial" w:eastAsia="Arial" w:cs="Arial"/>
+          <w:sz w:val="22"/>
+          <w:szCs w:val="22"/>
+          <w:rtl w:val="0"/>
+          <w:lang w:val="pt-BR"/>
+        </w:rPr>
+        <w:t>9</w:t>
+      </w:r>
+      <w:r>
+        <w:rPr>
+          <w:rFonts w:ascii="Arial" w:hAnsi="Arial" w:eastAsia="Arial" w:cs="Arial"/>
+          <w:sz w:val="22"/>
+          <w:szCs w:val="22"/>
+          <w:rtl w:val="0"/>
+        </w:rPr>
+        <w:t>.</w:t>
       </w:r>
     </w:p>
     <w:p>
@@ -19687,7 +20837,26 @@
           <w:szCs w:val="22"/>
           <w:rtl w:val="0"/>
         </w:rPr>
-        <w:t>Tabela 8 - Dados para geração de um relatório de atividades</w:t>
+        <w:t xml:space="preserve">Tabela </w:t>
+      </w:r>
+      <w:r>
+        <w:rPr>
+          <w:rFonts w:hint="default" w:ascii="Arial" w:hAnsi="Arial" w:eastAsia="Arial" w:cs="Arial"/>
+          <w:sz w:val="22"/>
+          <w:szCs w:val="22"/>
+          <w:rtl w:val="0"/>
+          <w:lang w:val="pt-BR"/>
+        </w:rPr>
+        <w:t>9</w:t>
+      </w:r>
+      <w:r>
+        <w:rPr>
+          <w:rFonts w:ascii="Arial" w:hAnsi="Arial" w:eastAsia="Arial" w:cs="Arial"/>
+          <w:sz w:val="22"/>
+          <w:szCs w:val="22"/>
+          <w:rtl w:val="0"/>
+        </w:rPr>
+        <w:t xml:space="preserve"> - Dados para geração de um relatório de atividades</w:t>
       </w:r>
     </w:p>
     <w:tbl>
@@ -20300,7 +21469,26 @@
           <w:szCs w:val="22"/>
           <w:rtl w:val="0"/>
         </w:rPr>
-        <w:t>Este requisito começa quando o ator deseja visualizar seu relatório de atividades atrasadas. Para isso ele pode preencher os campos da Tabela 9.</w:t>
+        <w:t xml:space="preserve">Este requisito começa quando o ator deseja visualizar seu relatório de atividades atrasadas. Para isso ele pode preencher os campos da Tabela </w:t>
+      </w:r>
+      <w:r>
+        <w:rPr>
+          <w:rFonts w:hint="default" w:ascii="Arial" w:hAnsi="Arial" w:eastAsia="Arial" w:cs="Arial"/>
+          <w:sz w:val="22"/>
+          <w:szCs w:val="22"/>
+          <w:rtl w:val="0"/>
+          <w:lang w:val="pt-BR"/>
+        </w:rPr>
+        <w:t>10</w:t>
+      </w:r>
+      <w:r>
+        <w:rPr>
+          <w:rFonts w:ascii="Arial" w:hAnsi="Arial" w:eastAsia="Arial" w:cs="Arial"/>
+          <w:sz w:val="22"/>
+          <w:szCs w:val="22"/>
+          <w:rtl w:val="0"/>
+        </w:rPr>
+        <w:t>.</w:t>
       </w:r>
     </w:p>
     <w:p>
@@ -20326,7 +21514,26 @@
           <w:szCs w:val="22"/>
           <w:rtl w:val="0"/>
         </w:rPr>
-        <w:t>Tabela 9 - Dados para geração do relatório de atividades atrasadas.</w:t>
+        <w:t xml:space="preserve">Tabela </w:t>
+      </w:r>
+      <w:r>
+        <w:rPr>
+          <w:rFonts w:hint="default" w:ascii="Arial" w:hAnsi="Arial" w:eastAsia="Arial" w:cs="Arial"/>
+          <w:sz w:val="22"/>
+          <w:szCs w:val="22"/>
+          <w:rtl w:val="0"/>
+          <w:lang w:val="pt-BR"/>
+        </w:rPr>
+        <w:t>10</w:t>
+      </w:r>
+      <w:r>
+        <w:rPr>
+          <w:rFonts w:ascii="Arial" w:hAnsi="Arial" w:eastAsia="Arial" w:cs="Arial"/>
+          <w:sz w:val="22"/>
+          <w:szCs w:val="22"/>
+          <w:rtl w:val="0"/>
+        </w:rPr>
+        <w:t xml:space="preserve"> - Dados para geração do relatório de atividades atrasadas.</w:t>
       </w:r>
     </w:p>
     <w:tbl>
@@ -20719,7 +21926,7 @@
               <w:widowControl w:val="0"/>
               <w:numPr>
                 <w:ilvl w:val="0"/>
-                <w:numId w:val="21"/>
+                <w:numId w:val="22"/>
               </w:numPr>
               <w:pBdr>
                 <w:top w:val="none" w:color="000000" w:sz="0" w:space="0"/>
@@ -20753,7 +21960,7 @@
               <w:widowControl w:val="0"/>
               <w:numPr>
                 <w:ilvl w:val="0"/>
-                <w:numId w:val="21"/>
+                <w:numId w:val="22"/>
               </w:numPr>
               <w:pBdr>
                 <w:top w:val="none" w:color="000000" w:sz="0" w:space="0"/>
@@ -20899,7 +22106,7 @@
       <w:pPr>
         <w:numPr>
           <w:ilvl w:val="0"/>
-          <w:numId w:val="22"/>
+          <w:numId w:val="23"/>
         </w:numPr>
         <w:ind w:left="720" w:hanging="360"/>
         <w:rPr>
@@ -21144,7 +22351,26 @@
           <w:szCs w:val="22"/>
           <w:rtl w:val="0"/>
         </w:rPr>
-        <w:t>Este requisito começa quando o ator deseja visualizar o relatório de participação dos membros de seu IZZY, mostrando quantas atividades foram concluídas ou não concluídas individualmente entre os membros. Para isso, ele deve preencher os dados da tabela 8.</w:t>
+        <w:t xml:space="preserve">Este requisito começa quando o ator deseja visualizar o relatório de participação dos membros de seu IZZY, mostrando quantas atividades foram concluídas ou não concluídas individualmente entre os membros. Para isso, ele deve preencher os dados da tabela </w:t>
+      </w:r>
+      <w:r>
+        <w:rPr>
+          <w:rFonts w:hint="default" w:ascii="Arial" w:hAnsi="Arial" w:eastAsia="Arial" w:cs="Arial"/>
+          <w:sz w:val="22"/>
+          <w:szCs w:val="22"/>
+          <w:rtl w:val="0"/>
+          <w:lang w:val="pt-BR"/>
+        </w:rPr>
+        <w:t>11</w:t>
+      </w:r>
+      <w:r>
+        <w:rPr>
+          <w:rFonts w:ascii="Arial" w:hAnsi="Arial" w:eastAsia="Arial" w:cs="Arial"/>
+          <w:sz w:val="22"/>
+          <w:szCs w:val="22"/>
+          <w:rtl w:val="0"/>
+        </w:rPr>
+        <w:t>.</w:t>
       </w:r>
     </w:p>
     <w:p>
@@ -21163,7 +22389,28 @@
           <w:szCs w:val="22"/>
           <w:rtl w:val="0"/>
         </w:rPr>
-        <w:t>Tabela 10 - Dados para geração de um relatório de atividades</w:t>
+        <w:t>Tabela 1</w:t>
+      </w:r>
+      <w:r>
+        <w:rPr>
+          <w:rFonts w:hint="default" w:ascii="Arial" w:hAnsi="Arial" w:eastAsia="Arial" w:cs="Arial"/>
+          <w:sz w:val="22"/>
+          <w:szCs w:val="22"/>
+          <w:rtl w:val="0"/>
+          <w:lang w:val="pt-BR"/>
+        </w:rPr>
+        <w:t>1</w:t>
+      </w:r>
+      <w:bookmarkStart w:id="43" w:name="_GoBack"/>
+      <w:bookmarkEnd w:id="43"/>
+      <w:r>
+        <w:rPr>
+          <w:rFonts w:ascii="Arial" w:hAnsi="Arial" w:eastAsia="Arial" w:cs="Arial"/>
+          <w:sz w:val="22"/>
+          <w:szCs w:val="22"/>
+          <w:rtl w:val="0"/>
+        </w:rPr>
+        <w:t xml:space="preserve"> - Dados para geração de um relatório de atividades</w:t>
       </w:r>
     </w:p>
     <w:tbl>
@@ -21723,7 +22970,7 @@
         <w:keepNext/>
         <w:numPr>
           <w:ilvl w:val="2"/>
-          <w:numId w:val="23"/>
+          <w:numId w:val="24"/>
         </w:numPr>
         <w:pBdr>
           <w:top w:val="single" w:color="000000" w:sz="4" w:space="1"/>
@@ -22060,7 +23307,7 @@
         <w:keepNext/>
         <w:numPr>
           <w:ilvl w:val="2"/>
-          <w:numId w:val="23"/>
+          <w:numId w:val="24"/>
         </w:numPr>
         <w:pBdr>
           <w:top w:val="single" w:color="000000" w:sz="4" w:space="1"/>
@@ -22175,7 +23422,7 @@
         <w:keepNext/>
         <w:numPr>
           <w:ilvl w:val="2"/>
-          <w:numId w:val="23"/>
+          <w:numId w:val="24"/>
         </w:numPr>
         <w:pBdr>
           <w:top w:val="single" w:color="000000" w:sz="4" w:space="1"/>
@@ -22290,7 +23537,7 @@
         <w:keepNext/>
         <w:numPr>
           <w:ilvl w:val="2"/>
-          <w:numId w:val="23"/>
+          <w:numId w:val="24"/>
         </w:numPr>
         <w:pBdr>
           <w:top w:val="single" w:color="000000" w:sz="4" w:space="1"/>
@@ -22405,7 +23652,7 @@
         <w:keepNext/>
         <w:numPr>
           <w:ilvl w:val="2"/>
-          <w:numId w:val="23"/>
+          <w:numId w:val="24"/>
         </w:numPr>
         <w:pBdr>
           <w:top w:val="single" w:color="000000" w:sz="4" w:space="1"/>
@@ -22520,7 +23767,7 @@
         <w:keepNext/>
         <w:numPr>
           <w:ilvl w:val="2"/>
-          <w:numId w:val="23"/>
+          <w:numId w:val="24"/>
         </w:numPr>
         <w:pBdr>
           <w:top w:val="single" w:color="000000" w:sz="4" w:space="1"/>
@@ -22635,7 +23882,7 @@
         <w:keepNext/>
         <w:numPr>
           <w:ilvl w:val="2"/>
-          <w:numId w:val="23"/>
+          <w:numId w:val="24"/>
         </w:numPr>
         <w:pBdr>
           <w:top w:val="single" w:color="000000" w:sz="4" w:space="1"/>
@@ -22752,7 +23999,7 @@
         <w:keepNext/>
         <w:numPr>
           <w:ilvl w:val="2"/>
-          <w:numId w:val="23"/>
+          <w:numId w:val="24"/>
         </w:numPr>
         <w:pBdr>
           <w:top w:val="single" w:color="000000" w:sz="4" w:space="1"/>
@@ -22893,7 +24140,7 @@
       <w:pPr>
         <w:numPr>
           <w:ilvl w:val="0"/>
-          <w:numId w:val="24"/>
+          <w:numId w:val="25"/>
         </w:numPr>
         <w:pBdr>
           <w:top w:val="none" w:color="000000" w:sz="0" w:space="0"/>
@@ -22925,7 +24172,7 @@
       <w:pPr>
         <w:numPr>
           <w:ilvl w:val="0"/>
-          <w:numId w:val="24"/>
+          <w:numId w:val="25"/>
         </w:numPr>
         <w:pBdr>
           <w:top w:val="none" w:color="000000" w:sz="0" w:space="0"/>
@@ -22957,7 +24204,7 @@
       <w:pPr>
         <w:numPr>
           <w:ilvl w:val="0"/>
-          <w:numId w:val="24"/>
+          <w:numId w:val="25"/>
         </w:numPr>
         <w:pBdr>
           <w:top w:val="none" w:color="000000" w:sz="0" w:space="0"/>
@@ -22989,7 +24236,7 @@
       <w:pPr>
         <w:numPr>
           <w:ilvl w:val="0"/>
-          <w:numId w:val="24"/>
+          <w:numId w:val="25"/>
         </w:numPr>
         <w:pBdr>
           <w:top w:val="none" w:color="000000" w:sz="0" w:space="0"/>
@@ -23021,7 +24268,7 @@
       <w:pPr>
         <w:numPr>
           <w:ilvl w:val="0"/>
-          <w:numId w:val="24"/>
+          <w:numId w:val="25"/>
         </w:numPr>
         <w:pBdr>
           <w:top w:val="none" w:color="000000" w:sz="0" w:space="0"/>
@@ -25065,9 +26312,9 @@
     </w:lvl>
   </w:abstractNum>
   <w:abstractNum w:abstractNumId="7">
-    <w:nsid w:val="CF4EE9E1"/>
+    <w:nsid w:val="CA2D3B53"/>
     <w:multiLevelType w:val="multilevel"/>
-    <w:tmpl w:val="CF4EE9E1"/>
+    <w:tmpl w:val="CA2D3B53"/>
     <w:lvl w:ilvl="0" w:tentative="0">
       <w:start w:val="1"/>
       <w:numFmt w:val="decimal"/>
@@ -25178,9 +26425,9 @@
     </w:lvl>
   </w:abstractNum>
   <w:abstractNum w:abstractNumId="8">
-    <w:nsid w:val="D37068C2"/>
+    <w:nsid w:val="CF4EE9E1"/>
     <w:multiLevelType w:val="multilevel"/>
-    <w:tmpl w:val="D37068C2"/>
+    <w:tmpl w:val="CF4EE9E1"/>
     <w:lvl w:ilvl="0" w:tentative="0">
       <w:start w:val="1"/>
       <w:numFmt w:val="decimal"/>
@@ -25291,9 +26538,9 @@
     </w:lvl>
   </w:abstractNum>
   <w:abstractNum w:abstractNumId="9">
-    <w:nsid w:val="DA740193"/>
+    <w:nsid w:val="D37068C2"/>
     <w:multiLevelType w:val="multilevel"/>
-    <w:tmpl w:val="DA740193"/>
+    <w:tmpl w:val="D37068C2"/>
     <w:lvl w:ilvl="0" w:tentative="0">
       <w:start w:val="1"/>
       <w:numFmt w:val="decimal"/>
@@ -25404,9 +26651,9 @@
     </w:lvl>
   </w:abstractNum>
   <w:abstractNum w:abstractNumId="10">
-    <w:nsid w:val="E6A8447F"/>
+    <w:nsid w:val="DA740193"/>
     <w:multiLevelType w:val="multilevel"/>
-    <w:tmpl w:val="E6A8447F"/>
+    <w:tmpl w:val="DA740193"/>
     <w:lvl w:ilvl="0" w:tentative="0">
       <w:start w:val="1"/>
       <w:numFmt w:val="decimal"/>
@@ -25517,9 +26764,122 @@
     </w:lvl>
   </w:abstractNum>
   <w:abstractNum w:abstractNumId="11">
-    <w:nsid w:val="029794C6"/>
+    <w:nsid w:val="DD6B43AF"/>
     <w:multiLevelType w:val="multilevel"/>
-    <w:tmpl w:val="029794C6"/>
+    <w:tmpl w:val="DD6B43AF"/>
+    <w:lvl w:ilvl="0" w:tentative="0">
+      <w:start w:val="1"/>
+      <w:numFmt w:val="bullet"/>
+      <w:lvlText w:val="●"/>
+      <w:lvlJc w:val="left"/>
+      <w:pPr>
+        <w:ind w:left="720" w:hanging="360"/>
+      </w:pPr>
+      <w:rPr>
+        <w:u w:val="none"/>
+      </w:rPr>
+    </w:lvl>
+    <w:lvl w:ilvl="1" w:tentative="0">
+      <w:start w:val="1"/>
+      <w:numFmt w:val="bullet"/>
+      <w:lvlText w:val="○"/>
+      <w:lvlJc w:val="left"/>
+      <w:pPr>
+        <w:ind w:left="1440" w:hanging="360"/>
+      </w:pPr>
+      <w:rPr>
+        <w:u w:val="none"/>
+      </w:rPr>
+    </w:lvl>
+    <w:lvl w:ilvl="2" w:tentative="0">
+      <w:start w:val="1"/>
+      <w:numFmt w:val="bullet"/>
+      <w:lvlText w:val="■"/>
+      <w:lvlJc w:val="left"/>
+      <w:pPr>
+        <w:ind w:left="2160" w:hanging="360"/>
+      </w:pPr>
+      <w:rPr>
+        <w:u w:val="none"/>
+      </w:rPr>
+    </w:lvl>
+    <w:lvl w:ilvl="3" w:tentative="0">
+      <w:start w:val="1"/>
+      <w:numFmt w:val="bullet"/>
+      <w:lvlText w:val="●"/>
+      <w:lvlJc w:val="left"/>
+      <w:pPr>
+        <w:ind w:left="2880" w:hanging="360"/>
+      </w:pPr>
+      <w:rPr>
+        <w:u w:val="none"/>
+      </w:rPr>
+    </w:lvl>
+    <w:lvl w:ilvl="4" w:tentative="0">
+      <w:start w:val="1"/>
+      <w:numFmt w:val="bullet"/>
+      <w:lvlText w:val="○"/>
+      <w:lvlJc w:val="left"/>
+      <w:pPr>
+        <w:ind w:left="3600" w:hanging="360"/>
+      </w:pPr>
+      <w:rPr>
+        <w:u w:val="none"/>
+      </w:rPr>
+    </w:lvl>
+    <w:lvl w:ilvl="5" w:tentative="0">
+      <w:start w:val="1"/>
+      <w:numFmt w:val="bullet"/>
+      <w:lvlText w:val="■"/>
+      <w:lvlJc w:val="left"/>
+      <w:pPr>
+        <w:ind w:left="4320" w:hanging="360"/>
+      </w:pPr>
+      <w:rPr>
+        <w:u w:val="none"/>
+      </w:rPr>
+    </w:lvl>
+    <w:lvl w:ilvl="6" w:tentative="0">
+      <w:start w:val="1"/>
+      <w:numFmt w:val="bullet"/>
+      <w:lvlText w:val="●"/>
+      <w:lvlJc w:val="left"/>
+      <w:pPr>
+        <w:ind w:left="5040" w:hanging="360"/>
+      </w:pPr>
+      <w:rPr>
+        <w:u w:val="none"/>
+      </w:rPr>
+    </w:lvl>
+    <w:lvl w:ilvl="7" w:tentative="0">
+      <w:start w:val="1"/>
+      <w:numFmt w:val="bullet"/>
+      <w:lvlText w:val="○"/>
+      <w:lvlJc w:val="left"/>
+      <w:pPr>
+        <w:ind w:left="5760" w:hanging="360"/>
+      </w:pPr>
+      <w:rPr>
+        <w:u w:val="none"/>
+      </w:rPr>
+    </w:lvl>
+    <w:lvl w:ilvl="8" w:tentative="0">
+      <w:start w:val="1"/>
+      <w:numFmt w:val="bullet"/>
+      <w:lvlText w:val="■"/>
+      <w:lvlJc w:val="left"/>
+      <w:pPr>
+        <w:ind w:left="6480" w:hanging="360"/>
+      </w:pPr>
+      <w:rPr>
+        <w:u w:val="none"/>
+      </w:rPr>
+    </w:lvl>
+  </w:abstractNum>
+  <w:abstractNum w:abstractNumId="12">
+    <w:nsid w:val="E6A8447F"/>
+    <w:multiLevelType w:val="multilevel"/>
+    <w:tmpl w:val="E6A8447F"/>
     <w:lvl w:ilvl="0" w:tentative="0">
       <w:start w:val="1"/>
       <w:numFmt w:val="decimal"/>
@@ -25629,7 +26989,120 @@
       </w:rPr>
     </w:lvl>
   </w:abstractNum>
-  <w:abstractNum w:abstractNumId="12">
+  <w:abstractNum w:abstractNumId="13">
+    <w:nsid w:val="029794C6"/>
+    <w:multiLevelType w:val="multilevel"/>
+    <w:tmpl w:val="029794C6"/>
+    <w:lvl w:ilvl="0" w:tentative="0">
+      <w:start w:val="1"/>
+      <w:numFmt w:val="decimal"/>
+      <w:lvlText w:val="%1."/>
+      <w:lvlJc w:val="left"/>
+      <w:pPr>
+        <w:ind w:left="720" w:hanging="360"/>
+      </w:pPr>
+      <w:rPr>
+        <w:u w:val="none"/>
+      </w:rPr>
+    </w:lvl>
+    <w:lvl w:ilvl="1" w:tentative="0">
+      <w:start w:val="1"/>
+      <w:numFmt w:val="lowerLetter"/>
+      <w:lvlText w:val="%2."/>
+      <w:lvlJc w:val="left"/>
+      <w:pPr>
+        <w:ind w:left="1440" w:hanging="360"/>
+      </w:pPr>
+      <w:rPr>
+        <w:u w:val="none"/>
+      </w:rPr>
+    </w:lvl>
+    <w:lvl w:ilvl="2" w:tentative="0">
+      <w:start w:val="1"/>
+      <w:numFmt w:val="lowerRoman"/>
+      <w:lvlText w:val="%3."/>
+      <w:lvlJc w:val="right"/>
+      <w:pPr>
+        <w:ind w:left="2160" w:hanging="360"/>
+      </w:pPr>
+      <w:rPr>
+        <w:u w:val="none"/>
+      </w:rPr>
+    </w:lvl>
+    <w:lvl w:ilvl="3" w:tentative="0">
+      <w:start w:val="1"/>
+      <w:numFmt w:val="decimal"/>
+      <w:lvlText w:val="%4."/>
+      <w:lvlJc w:val="left"/>
+      <w:pPr>
+        <w:ind w:left="2880" w:hanging="360"/>
+      </w:pPr>
+      <w:rPr>
+        <w:u w:val="none"/>
+      </w:rPr>
+    </w:lvl>
+    <w:lvl w:ilvl="4" w:tentative="0">
+      <w:start w:val="1"/>
+      <w:numFmt w:val="lowerLetter"/>
+      <w:lvlText w:val="%5."/>
+      <w:lvlJc w:val="left"/>
+      <w:pPr>
+        <w:ind w:left="3600" w:hanging="360"/>
+      </w:pPr>
+      <w:rPr>
+        <w:u w:val="none"/>
+      </w:rPr>
+    </w:lvl>
+    <w:lvl w:ilvl="5" w:tentative="0">
+      <w:start w:val="1"/>
+      <w:numFmt w:val="lowerRoman"/>
+      <w:lvlText w:val="%6."/>
+      <w:lvlJc w:val="right"/>
+      <w:pPr>
+        <w:ind w:left="4320" w:hanging="360"/>
+      </w:pPr>
+      <w:rPr>
+        <w:u w:val="none"/>
+      </w:rPr>
+    </w:lvl>
+    <w:lvl w:ilvl="6" w:tentative="0">
+      <w:start w:val="1"/>
+      <w:numFmt w:val="decimal"/>
+      <w:lvlText w:val="%7."/>
+      <w:lvlJc w:val="left"/>
+      <w:pPr>
+        <w:ind w:left="5040" w:hanging="360"/>
+      </w:pPr>
+      <w:rPr>
+        <w:u w:val="none"/>
+      </w:rPr>
+    </w:lvl>
+    <w:lvl w:ilvl="7" w:tentative="0">
+      <w:start w:val="1"/>
+      <w:numFmt w:val="lowerLetter"/>
+      <w:lvlText w:val="%8."/>
+      <w:lvlJc w:val="left"/>
+      <w:pPr>
+        <w:ind w:left="5760" w:hanging="360"/>
+      </w:pPr>
+      <w:rPr>
+        <w:u w:val="none"/>
+      </w:rPr>
+    </w:lvl>
+    <w:lvl w:ilvl="8" w:tentative="0">
+      <w:start w:val="1"/>
+      <w:numFmt w:val="lowerRoman"/>
+      <w:lvlText w:val="%9."/>
+      <w:lvlJc w:val="right"/>
+      <w:pPr>
+        <w:ind w:left="6480" w:hanging="360"/>
+      </w:pPr>
+      <w:rPr>
+        <w:u w:val="none"/>
+      </w:rPr>
+    </w:lvl>
+  </w:abstractNum>
+  <w:abstractNum w:abstractNumId="14">
     <w:nsid w:val="04C897FD"/>
     <w:multiLevelType w:val="multilevel"/>
     <w:tmpl w:val="04C897FD"/>
@@ -25742,7 +27215,7 @@
       </w:rPr>
     </w:lvl>
   </w:abstractNum>
-  <w:abstractNum w:abstractNumId="13">
+  <w:abstractNum w:abstractNumId="15">
     <w:nsid w:val="12D20175"/>
     <w:multiLevelType w:val="multilevel"/>
     <w:tmpl w:val="12D20175"/>
@@ -25855,7 +27328,120 @@
       </w:rPr>
     </w:lvl>
   </w:abstractNum>
-  <w:abstractNum w:abstractNumId="14">
+  <w:abstractNum w:abstractNumId="16">
+    <w:nsid w:val="236BBFF8"/>
+    <w:multiLevelType w:val="multilevel"/>
+    <w:tmpl w:val="236BBFF8"/>
+    <w:lvl w:ilvl="0" w:tentative="0">
+      <w:start w:val="1"/>
+      <w:numFmt w:val="decimal"/>
+      <w:lvlText w:val="%1."/>
+      <w:lvlJc w:val="left"/>
+      <w:pPr>
+        <w:ind w:left="720" w:hanging="360"/>
+      </w:pPr>
+      <w:rPr>
+        <w:u w:val="none"/>
+      </w:rPr>
+    </w:lvl>
+    <w:lvl w:ilvl="1" w:tentative="0">
+      <w:start w:val="1"/>
+      <w:numFmt w:val="lowerLetter"/>
+      <w:lvlText w:val="%2."/>
+      <w:lvlJc w:val="left"/>
+      <w:pPr>
+        <w:ind w:left="1440" w:hanging="360"/>
+      </w:pPr>
+      <w:rPr>
+        <w:u w:val="none"/>
+      </w:rPr>
+    </w:lvl>
+    <w:lvl w:ilvl="2" w:tentative="0">
+      <w:start w:val="1"/>
+      <w:numFmt w:val="lowerRoman"/>
+      <w:lvlText w:val="%3."/>
+      <w:lvlJc w:val="right"/>
+      <w:pPr>
+        <w:ind w:left="2160" w:hanging="360"/>
+      </w:pPr>
+      <w:rPr>
+        <w:u w:val="none"/>
+      </w:rPr>
+    </w:lvl>
+    <w:lvl w:ilvl="3" w:tentative="0">
+      <w:start w:val="1"/>
+      <w:numFmt w:val="decimal"/>
+      <w:lvlText w:val="%4."/>
+      <w:lvlJc w:val="left"/>
+      <w:pPr>
+        <w:ind w:left="2880" w:hanging="360"/>
+      </w:pPr>
+      <w:rPr>
+        <w:u w:val="none"/>
+      </w:rPr>
+    </w:lvl>
+    <w:lvl w:ilvl="4" w:tentative="0">
+      <w:start w:val="1"/>
+      <w:numFmt w:val="lowerLetter"/>
+      <w:lvlText w:val="%5."/>
+      <w:lvlJc w:val="left"/>
+      <w:pPr>
+        <w:ind w:left="3600" w:hanging="360"/>
+      </w:pPr>
+      <w:rPr>
+        <w:u w:val="none"/>
+      </w:rPr>
+    </w:lvl>
+    <w:lvl w:ilvl="5" w:tentative="0">
+      <w:start w:val="1"/>
+      <w:numFmt w:val="lowerRoman"/>
+      <w:lvlText w:val="%6."/>
+      <w:lvlJc w:val="right"/>
+      <w:pPr>
+        <w:ind w:left="4320" w:hanging="360"/>
+      </w:pPr>
+      <w:rPr>
+        <w:u w:val="none"/>
+      </w:rPr>
+    </w:lvl>
+    <w:lvl w:ilvl="6" w:tentative="0">
+      <w:start w:val="1"/>
+      <w:numFmt w:val="decimal"/>
+      <w:lvlText w:val="%7."/>
+      <w:lvlJc w:val="left"/>
+      <w:pPr>
+        <w:ind w:left="5040" w:hanging="360"/>
+      </w:pPr>
+      <w:rPr>
+        <w:u w:val="none"/>
+      </w:rPr>
+    </w:lvl>
+    <w:lvl w:ilvl="7" w:tentative="0">
+      <w:start w:val="1"/>
+      <w:numFmt w:val="lowerLetter"/>
+      <w:lvlText w:val="%8."/>
+      <w:lvlJc w:val="left"/>
+      <w:pPr>
+        <w:ind w:left="5760" w:hanging="360"/>
+      </w:pPr>
+      <w:rPr>
+        <w:u w:val="none"/>
+      </w:rPr>
+    </w:lvl>
+    <w:lvl w:ilvl="8" w:tentative="0">
+      <w:start w:val="1"/>
+      <w:numFmt w:val="lowerRoman"/>
+      <w:lvlText w:val="%9."/>
+      <w:lvlJc w:val="right"/>
+      <w:pPr>
+        <w:ind w:left="6480" w:hanging="360"/>
+      </w:pPr>
+      <w:rPr>
+        <w:u w:val="none"/>
+      </w:rPr>
+    </w:lvl>
+  </w:abstractNum>
+  <w:abstractNum w:abstractNumId="17">
     <w:nsid w:val="265DA9AF"/>
     <w:multiLevelType w:val="multilevel"/>
     <w:tmpl w:val="265DA9AF"/>
@@ -25945,7 +27531,7 @@
       </w:pPr>
     </w:lvl>
   </w:abstractNum>
-  <w:abstractNum w:abstractNumId="15">
+  <w:abstractNum w:abstractNumId="18">
     <w:nsid w:val="3C526DCC"/>
     <w:multiLevelType w:val="multilevel"/>
     <w:tmpl w:val="3C526DCC"/>
@@ -26037,7 +27623,7 @@
       </w:pPr>
     </w:lvl>
   </w:abstractNum>
-  <w:abstractNum w:abstractNumId="16">
+  <w:abstractNum w:abstractNumId="19">
     <w:nsid w:val="3E858147"/>
     <w:multiLevelType w:val="multilevel"/>
     <w:tmpl w:val="3E858147"/>
@@ -26150,7 +27736,7 @@
       </w:rPr>
     </w:lvl>
   </w:abstractNum>
-  <w:abstractNum w:abstractNumId="17">
+  <w:abstractNum w:abstractNumId="20">
     <w:nsid w:val="58F2A154"/>
     <w:multiLevelType w:val="multilevel"/>
     <w:tmpl w:val="58F2A154"/>
@@ -26236,7 +27822,7 @@
       </w:pPr>
     </w:lvl>
   </w:abstractNum>
-  <w:abstractNum w:abstractNumId="18">
+  <w:abstractNum w:abstractNumId="21">
     <w:nsid w:val="62AF1FB0"/>
     <w:multiLevelType w:val="multilevel"/>
     <w:tmpl w:val="62AF1FB0"/>
@@ -26322,233 +27908,7 @@
       </w:pPr>
     </w:lvl>
   </w:abstractNum>
-  <w:abstractNum w:abstractNumId="19">
-    <w:nsid w:val="798E83BE"/>
-    <w:multiLevelType w:val="multilevel"/>
-    <w:tmpl w:val="798E83BE"/>
-    <w:lvl w:ilvl="0" w:tentative="0">
-      <w:start w:val="1"/>
-      <w:numFmt w:val="decimal"/>
-      <w:lvlText w:val="%1."/>
-      <w:lvlJc w:val="left"/>
-      <w:pPr>
-        <w:ind w:left="720" w:hanging="360"/>
-      </w:pPr>
-      <w:rPr>
-        <w:u w:val="none"/>
-      </w:rPr>
-    </w:lvl>
-    <w:lvl w:ilvl="1" w:tentative="0">
-      <w:start w:val="1"/>
-      <w:numFmt w:val="lowerLetter"/>
-      <w:lvlText w:val="%2."/>
-      <w:lvlJc w:val="left"/>
-      <w:pPr>
-        <w:ind w:left="1440" w:hanging="360"/>
-      </w:pPr>
-      <w:rPr>
-        <w:u w:val="none"/>
-      </w:rPr>
-    </w:lvl>
-    <w:lvl w:ilvl="2" w:tentative="0">
-      <w:start w:val="1"/>
-      <w:numFmt w:val="lowerRoman"/>
-      <w:lvlText w:val="%3."/>
-      <w:lvlJc w:val="right"/>
-      <w:pPr>
-        <w:ind w:left="2160" w:hanging="360"/>
-      </w:pPr>
-      <w:rPr>
-        <w:u w:val="none"/>
-      </w:rPr>
-    </w:lvl>
-    <w:lvl w:ilvl="3" w:tentative="0">
-      <w:start w:val="1"/>
-      <w:numFmt w:val="decimal"/>
-      <w:lvlText w:val="%4."/>
-      <w:lvlJc w:val="left"/>
-      <w:pPr>
-        <w:ind w:left="2880" w:hanging="360"/>
-      </w:pPr>
-      <w:rPr>
-        <w:u w:val="none"/>
-      </w:rPr>
-    </w:lvl>
-    <w:lvl w:ilvl="4" w:tentative="0">
-      <w:start w:val="1"/>
-      <w:numFmt w:val="lowerLetter"/>
-      <w:lvlText w:val="%5."/>
-      <w:lvlJc w:val="left"/>
-      <w:pPr>
-        <w:ind w:left="3600" w:hanging="360"/>
-      </w:pPr>
-      <w:rPr>
-        <w:u w:val="none"/>
-      </w:rPr>
-    </w:lvl>
-    <w:lvl w:ilvl="5" w:tentative="0">
-      <w:start w:val="1"/>
-      <w:numFmt w:val="lowerRoman"/>
-      <w:lvlText w:val="%6."/>
-      <w:lvlJc w:val="right"/>
-      <w:pPr>
-        <w:ind w:left="4320" w:hanging="360"/>
-      </w:pPr>
-      <w:rPr>
-        <w:u w:val="none"/>
-      </w:rPr>
-    </w:lvl>
-    <w:lvl w:ilvl="6" w:tentative="0">
-      <w:start w:val="1"/>
-      <w:numFmt w:val="decimal"/>
-      <w:lvlText w:val="%7."/>
-      <w:lvlJc w:val="left"/>
-      <w:pPr>
-        <w:ind w:left="5040" w:hanging="360"/>
-      </w:pPr>
-      <w:rPr>
-        <w:u w:val="none"/>
-      </w:rPr>
-    </w:lvl>
-    <w:lvl w:ilvl="7" w:tentative="0">
-      <w:start w:val="1"/>
-      <w:numFmt w:val="lowerLetter"/>
-      <w:lvlText w:val="%8."/>
-      <w:lvlJc w:val="left"/>
-      <w:pPr>
-        <w:ind w:left="5760" w:hanging="360"/>
-      </w:pPr>
-      <w:rPr>
-        <w:u w:val="none"/>
-      </w:rPr>
-    </w:lvl>
-    <w:lvl w:ilvl="8" w:tentative="0">
-      <w:start w:val="1"/>
-      <w:numFmt w:val="lowerRoman"/>
-      <w:lvlText w:val="%9."/>
-      <w:lvlJc w:val="right"/>
-      <w:pPr>
-        <w:ind w:left="6480" w:hanging="360"/>
-      </w:pPr>
-      <w:rPr>
-        <w:u w:val="none"/>
-      </w:rPr>
-    </w:lvl>
-  </w:abstractNum>
-  <w:abstractNum w:abstractNumId="20">
-    <w:nsid w:val="79B0CEDA"/>
-    <w:multiLevelType w:val="multilevel"/>
-    <w:tmpl w:val="79B0CEDA"/>
-    <w:lvl w:ilvl="0" w:tentative="0">
-      <w:start w:val="1"/>
-      <w:numFmt w:val="decimal"/>
-      <w:lvlText w:val="%1."/>
-      <w:lvlJc w:val="left"/>
-      <w:pPr>
-        <w:ind w:left="720" w:hanging="360"/>
-      </w:pPr>
-      <w:rPr>
-        <w:u w:val="none"/>
-      </w:rPr>
-    </w:lvl>
-    <w:lvl w:ilvl="1" w:tentative="0">
-      <w:start w:val="1"/>
-      <w:numFmt w:val="lowerLetter"/>
-      <w:lvlText w:val="%2."/>
-      <w:lvlJc w:val="left"/>
-      <w:pPr>
-        <w:ind w:left="1440" w:hanging="360"/>
-      </w:pPr>
-      <w:rPr>
-        <w:u w:val="none"/>
-      </w:rPr>
-    </w:lvl>
-    <w:lvl w:ilvl="2" w:tentative="0">
-      <w:start w:val="1"/>
-      <w:numFmt w:val="lowerRoman"/>
-      <w:lvlText w:val="%3."/>
-      <w:lvlJc w:val="right"/>
-      <w:pPr>
-        <w:ind w:left="2160" w:hanging="360"/>
-      </w:pPr>
-      <w:rPr>
-        <w:u w:val="none"/>
-      </w:rPr>
-    </w:lvl>
-    <w:lvl w:ilvl="3" w:tentative="0">
-      <w:start w:val="1"/>
-      <w:numFmt w:val="decimal"/>
-      <w:lvlText w:val="%4."/>
-      <w:lvlJc w:val="left"/>
-      <w:pPr>
-        <w:ind w:left="2880" w:hanging="360"/>
-      </w:pPr>
-      <w:rPr>
-        <w:u w:val="none"/>
-      </w:rPr>
-    </w:lvl>
-    <w:lvl w:ilvl="4" w:tentative="0">
-      <w:start w:val="1"/>
-      <w:numFmt w:val="lowerLetter"/>
-      <w:lvlText w:val="%5."/>
-      <w:lvlJc w:val="left"/>
-      <w:pPr>
-        <w:ind w:left="3600" w:hanging="360"/>
-      </w:pPr>
-      <w:rPr>
-        <w:u w:val="none"/>
-      </w:rPr>
-    </w:lvl>
-    <w:lvl w:ilvl="5" w:tentative="0">
-      <w:start w:val="1"/>
-      <w:numFmt w:val="lowerRoman"/>
-      <w:lvlText w:val="%6."/>
-      <w:lvlJc w:val="right"/>
-      <w:pPr>
-        <w:ind w:left="4320" w:hanging="360"/>
-      </w:pPr>
-      <w:rPr>
-        <w:u w:val="none"/>
-      </w:rPr>
-    </w:lvl>
-    <w:lvl w:ilvl="6" w:tentative="0">
-      <w:start w:val="1"/>
-      <w:numFmt w:val="decimal"/>
-      <w:lvlText w:val="%7."/>
-      <w:lvlJc w:val="left"/>
-      <w:pPr>
-        <w:ind w:left="5040" w:hanging="360"/>
-      </w:pPr>
-      <w:rPr>
-        <w:u w:val="none"/>
-      </w:rPr>
-    </w:lvl>
-    <w:lvl w:ilvl="7" w:tentative="0">
-      <w:start w:val="1"/>
-      <w:numFmt w:val="lowerLetter"/>
-      <w:lvlText w:val="%8."/>
-      <w:lvlJc w:val="left"/>
-      <w:pPr>
-        <w:ind w:left="5760" w:hanging="360"/>
-      </w:pPr>
-      <w:rPr>
-        <w:u w:val="none"/>
-      </w:rPr>
-    </w:lvl>
-    <w:lvl w:ilvl="8" w:tentative="0">
-      <w:start w:val="1"/>
-      <w:numFmt w:val="lowerRoman"/>
-      <w:lvlText w:val="%9."/>
-      <w:lvlJc w:val="right"/>
-      <w:pPr>
-        <w:ind w:left="6480" w:hanging="360"/>
-      </w:pPr>
-      <w:rPr>
-        <w:u w:val="none"/>
-      </w:rPr>
-    </w:lvl>
-  </w:abstractNum>
-  <w:abstractNum w:abstractNumId="21">
+  <w:abstractNum w:abstractNumId="22">
     <w:nsid w:val="7B549740"/>
     <w:multiLevelType w:val="multilevel"/>
     <w:tmpl w:val="7B549740"/>
@@ -26644,7 +28004,7 @@
       </w:pPr>
     </w:lvl>
   </w:abstractNum>
-  <w:abstractNum w:abstractNumId="22">
+  <w:abstractNum w:abstractNumId="23">
     <w:nsid w:val="7D52C53D"/>
     <w:multiLevelType w:val="multilevel"/>
     <w:tmpl w:val="7D52C53D"/>
@@ -26757,7 +28117,7 @@
       </w:rPr>
     </w:lvl>
   </w:abstractNum>
-  <w:abstractNum w:abstractNumId="23">
+  <w:abstractNum w:abstractNumId="24">
     <w:nsid w:val="7FB7409B"/>
     <w:multiLevelType w:val="multilevel"/>
     <w:tmpl w:val="7FB7409B"/>
@@ -26871,25 +28231,25 @@
     </w:lvl>
   </w:abstractNum>
   <w:num w:numId="1">
-    <w:abstractNumId w:val="14"/>
+    <w:abstractNumId w:val="17"/>
   </w:num>
   <w:num w:numId="2">
     <w:abstractNumId w:val="6"/>
   </w:num>
   <w:num w:numId="3">
-    <w:abstractNumId w:val="17"/>
+    <w:abstractNumId w:val="20"/>
   </w:num>
   <w:num w:numId="4">
     <w:abstractNumId w:val="1"/>
   </w:num>
   <w:num w:numId="5">
-    <w:abstractNumId w:val="15"/>
+    <w:abstractNumId w:val="18"/>
   </w:num>
   <w:num w:numId="6">
     <w:abstractNumId w:val="3"/>
   </w:num>
   <w:num w:numId="7">
-    <w:abstractNumId w:val="22"/>
+    <w:abstractNumId w:val="23"/>
   </w:num>
   <w:num w:numId="8">
     <w:abstractNumId w:val="4"/>
@@ -26898,49 +28258,52 @@
     <w:abstractNumId w:val="0"/>
   </w:num>
   <w:num w:numId="10">
-    <w:abstractNumId w:val="16"/>
+    <w:abstractNumId w:val="19"/>
   </w:num>
   <w:num w:numId="11">
-    <w:abstractNumId w:val="7"/>
+    <w:abstractNumId w:val="8"/>
   </w:num>
   <w:num w:numId="12">
-    <w:abstractNumId w:val="8"/>
+    <w:abstractNumId w:val="9"/>
   </w:num>
   <w:num w:numId="13">
-    <w:abstractNumId w:val="11"/>
+    <w:abstractNumId w:val="13"/>
   </w:num>
   <w:num w:numId="14">
-    <w:abstractNumId w:val="12"/>
+    <w:abstractNumId w:val="14"/>
   </w:num>
   <w:num w:numId="15">
-    <w:abstractNumId w:val="13"/>
+    <w:abstractNumId w:val="15"/>
   </w:num>
   <w:num w:numId="16">
     <w:abstractNumId w:val="5"/>
   </w:num>
   <w:num w:numId="17">
+    <w:abstractNumId w:val="12"/>
+  </w:num>
+  <w:num w:numId="18">
+    <w:abstractNumId w:val="11"/>
+  </w:num>
+  <w:num w:numId="19">
+    <w:abstractNumId w:val="16"/>
+  </w:num>
+  <w:num w:numId="20">
+    <w:abstractNumId w:val="7"/>
+  </w:num>
+  <w:num w:numId="21">
+    <w:abstractNumId w:val="2"/>
+  </w:num>
+  <w:num w:numId="22">
+    <w:abstractNumId w:val="24"/>
+  </w:num>
+  <w:num w:numId="23">
     <w:abstractNumId w:val="10"/>
   </w:num>
-  <w:num w:numId="18">
-    <w:abstractNumId w:val="19"/>
+  <w:num w:numId="24">
+    <w:abstractNumId w:val="22"/>
   </w:num>
-  <w:num w:numId="19">
-    <w:abstractNumId w:val="20"/>
-  </w:num>
-  <w:num w:numId="20">
-    <w:abstractNumId w:val="2"/>
-  </w:num>
-  <w:num w:numId="21">
-    <w:abstractNumId w:val="23"/>
-  </w:num>
-  <w:num w:numId="22">
-    <w:abstractNumId w:val="9"/>
-  </w:num>
-  <w:num w:numId="23">
+  <w:num w:numId="25">
     <w:abstractNumId w:val="21"/>
-  </w:num>
-  <w:num w:numId="24">
-    <w:abstractNumId w:val="18"/>
   </w:num>
 </w:numbering>
 </file>
@@ -26958,7 +28321,7 @@
   <w:latentStyles w:count="260" w:defQFormat="0" w:defUnhideWhenUsed="1" w:defSemiHidden="1" w:defUIPriority="99" w:defLockedState="0">
     <w:lsdException w:unhideWhenUsed="0" w:uiPriority="0" w:semiHidden="0" w:name="Normal"/>
     <w:lsdException w:unhideWhenUsed="0" w:uiPriority="0" w:semiHidden="0" w:name="heading 1"/>
-    <w:lsdException w:unhideWhenUsed="0" w:uiPriority="0" w:semiHidden="0" w:name="heading 2"/>
+    <w:lsdException w:qFormat="1" w:unhideWhenUsed="0" w:uiPriority="0" w:semiHidden="0" w:name="heading 2"/>
     <w:lsdException w:qFormat="1" w:unhideWhenUsed="0" w:uiPriority="0" w:semiHidden="0" w:name="heading 3"/>
     <w:lsdException w:qFormat="1" w:unhideWhenUsed="0" w:uiPriority="0" w:semiHidden="0" w:name="heading 4"/>
     <w:lsdException w:qFormat="1" w:unhideWhenUsed="0" w:uiPriority="0" w:semiHidden="0" w:name="heading 5"/>
@@ -27115,6 +28478,7 @@
       <w:jc w:val="both"/>
     </w:pPr>
     <w:rPr>
+      <w:rFonts w:asciiTheme="minorHAnsi" w:hAnsiTheme="minorHAnsi" w:eastAsiaTheme="minorEastAsia" w:cstheme="minorBidi"/>
       <w:sz w:val="24"/>
       <w:szCs w:val="24"/>
       <w:lang w:val="pt-BR"/>
@@ -27142,6 +28506,7 @@
     <w:name w:val="heading 2"/>
     <w:basedOn w:val="1"/>
     <w:next w:val="1"/>
+    <w:qFormat/>
     <w:uiPriority w:val="0"/>
     <w:pPr>
       <w:keepNext/>
@@ -27286,6 +28651,7 @@
   <w:style w:type="table" w:customStyle="1" w:styleId="14">
     <w:name w:val="_Style 11"/>
     <w:basedOn w:val="12"/>
+    <w:qFormat/>
     <w:uiPriority w:val="0"/>
     <w:tblPr>
       <w:tblCellMar>

</xml_diff>